<commit_message>
youtube video link updtaed
</commit_message>
<xml_diff>
--- a/public/img/SynthèseKocinaspeed.docx
+++ b/public/img/SynthèseKocinaspeed.docx
@@ -144,22 +144,8 @@
           <w:szCs w:val="96"/>
           <w:u w:val="single"/>
         </w:rPr>
-        <w:t xml:space="preserve">Synthèse de la création du projet </w:t>
-      </w:r>
-      <w:proofErr w:type="spellStart"/>
-      <w:r>
-        <w:rPr>
-          <w:rFonts w:ascii="Aptos Light" w:hAnsi="Aptos Light"/>
-          <w:i/>
-          <w:iCs/>
-          <w:color w:val="FF0000"/>
-          <w:sz w:val="96"/>
-          <w:szCs w:val="96"/>
-          <w:u w:val="single"/>
-        </w:rPr>
-        <w:t>Kocinaspeed</w:t>
-      </w:r>
-      <w:proofErr w:type="spellEnd"/>
+        <w:t>Synthèse de la création du projet Kocinaspeed</w:t>
+      </w:r>
     </w:p>
     <w:p>
       <w:pPr>
@@ -250,10 +236,13 @@
           <w:szCs w:val="36"/>
           <w:u w:val="single"/>
         </w:rPr>
-        <w:t xml:space="preserve">Projet personnel : </w:t>
-      </w:r>
-      <w:proofErr w:type="spellStart"/>
-      <w:r>
+        <w:t>Projet personnel : Mostefaoui Christophe (2024)</w:t>
+      </w:r>
+    </w:p>
+    <w:p>
+      <w:pPr>
+        <w:ind w:left="1416"/>
+        <w:jc w:val="center"/>
         <w:rPr>
           <w:b/>
           <w:bCs/>
@@ -262,33 +251,6 @@
           <w:szCs w:val="36"/>
           <w:u w:val="single"/>
         </w:rPr>
-        <w:t>Mostefaoui</w:t>
-      </w:r>
-      <w:proofErr w:type="spellEnd"/>
-      <w:r>
-        <w:rPr>
-          <w:b/>
-          <w:bCs/>
-          <w:color w:val="FF0000"/>
-          <w:sz w:val="36"/>
-          <w:szCs w:val="36"/>
-          <w:u w:val="single"/>
-        </w:rPr>
-        <w:t xml:space="preserve"> Christophe (2024)</w:t>
-      </w:r>
-    </w:p>
-    <w:p>
-      <w:pPr>
-        <w:ind w:left="1416"/>
-        <w:jc w:val="center"/>
-        <w:rPr>
-          <w:b/>
-          <w:bCs/>
-          <w:color w:val="FF0000"/>
-          <w:sz w:val="36"/>
-          <w:szCs w:val="36"/>
-          <w:u w:val="single"/>
-        </w:rPr>
       </w:pPr>
     </w:p>
     <w:p>
@@ -343,29 +305,7 @@
           <w:sz w:val="28"/>
           <w:szCs w:val="28"/>
         </w:rPr>
-        <w:t xml:space="preserve">Le projet </w:t>
-      </w:r>
-      <w:proofErr w:type="spellStart"/>
-      <w:r>
-        <w:rPr>
-          <w:rFonts w:cstheme="minorHAnsi"/>
-          <w:b/>
-          <w:bCs/>
-          <w:sz w:val="28"/>
-          <w:szCs w:val="28"/>
-        </w:rPr>
-        <w:t>Kocinaspeed</w:t>
-      </w:r>
-      <w:proofErr w:type="spellEnd"/>
-      <w:r>
-        <w:rPr>
-          <w:rFonts w:cstheme="minorHAnsi"/>
-          <w:b/>
-          <w:bCs/>
-          <w:sz w:val="28"/>
-          <w:szCs w:val="28"/>
-        </w:rPr>
-        <w:t xml:space="preserve"> est né de l’idée de créer une plateforme dédiée aux recettes de cuisine rapide. L’objectif était de faciliter la recherche de recettes simples et efficaces pour un large public. Parallèlement, une chaîne YouTube a été développée pour proposer des tutoriels vidéo associés aux recettes disponibles sur le site, renforçant ainsi l’expérience utilisateur.</w:t>
+        <w:t>Le projet Kocinaspeed est né de l’idée de créer une plateforme dédiée aux recettes de cuisine rapide. L’objectif était de faciliter la recherche de recettes simples et efficaces pour un large public. Parallèlement, une chaîne YouTube a été développée pour proposer des tutoriels vidéo associés aux recettes disponibles sur le site, renforçant ainsi l’expérience utilisateur.</w:t>
       </w:r>
     </w:p>
     <w:p>
@@ -826,7 +766,6 @@
         </w:rPr>
         <w:tab/>
       </w:r>
-      <w:proofErr w:type="spellStart"/>
       <w:r>
         <w:rPr>
           <w:rFonts w:cstheme="minorHAnsi"/>
@@ -835,7 +774,6 @@
         </w:rPr>
         <w:t>Twig</w:t>
       </w:r>
-      <w:proofErr w:type="spellEnd"/>
       <w:r>
         <w:rPr>
           <w:rFonts w:cstheme="minorHAnsi"/>
@@ -863,7 +801,6 @@
         </w:rPr>
         <w:tab/>
       </w:r>
-      <w:proofErr w:type="spellStart"/>
       <w:r>
         <w:rPr>
           <w:rFonts w:cstheme="minorHAnsi"/>
@@ -872,7 +809,6 @@
         </w:rPr>
         <w:t>UIkit</w:t>
       </w:r>
-      <w:proofErr w:type="spellEnd"/>
       <w:r>
         <w:rPr>
           <w:rFonts w:cstheme="minorHAnsi"/>
@@ -935,23 +871,13 @@
         </w:rPr>
         <w:tab/>
       </w:r>
-      <w:proofErr w:type="spellStart"/>
-      <w:r>
-        <w:rPr>
-          <w:rFonts w:cstheme="minorHAnsi"/>
-          <w:b/>
-          <w:bCs/>
-        </w:rPr>
-        <w:t>MailHog</w:t>
-      </w:r>
-      <w:proofErr w:type="spellEnd"/>
-      <w:r>
-        <w:rPr>
-          <w:rFonts w:cstheme="minorHAnsi"/>
-          <w:b/>
-          <w:bCs/>
-        </w:rPr>
-        <w:t xml:space="preserve"> (en local)</w:t>
+      <w:r>
+        <w:rPr>
+          <w:rFonts w:cstheme="minorHAnsi"/>
+          <w:b/>
+          <w:bCs/>
+        </w:rPr>
+        <w:t>MailHog (en local)</w:t>
       </w:r>
       <w:r>
         <w:rPr>
@@ -1053,7 +979,6 @@
         </w:rPr>
         <w:t xml:space="preserve">La création de la base de données est une étape cruciale dans le développement d’un site web, en particulier pour un projet comme </w:t>
       </w:r>
-      <w:proofErr w:type="spellStart"/>
       <w:r>
         <w:rPr>
           <w:rFonts w:cstheme="minorHAnsi"/>
@@ -1062,7 +987,6 @@
         </w:rPr>
         <w:t>Kocinaspeed</w:t>
       </w:r>
-      <w:proofErr w:type="spellEnd"/>
       <w:r>
         <w:rPr>
           <w:rFonts w:cstheme="minorHAnsi"/>
@@ -1192,25 +1116,7 @@
           <w:b/>
           <w:bCs/>
         </w:rPr>
-        <w:t>Recettes (</w:t>
-      </w:r>
-      <w:proofErr w:type="spellStart"/>
-      <w:r>
-        <w:rPr>
-          <w:rFonts w:cstheme="minorHAnsi"/>
-          <w:b/>
-          <w:bCs/>
-        </w:rPr>
-        <w:t>Recipe</w:t>
-      </w:r>
-      <w:proofErr w:type="spellEnd"/>
-      <w:r>
-        <w:rPr>
-          <w:rFonts w:cstheme="minorHAnsi"/>
-          <w:b/>
-          <w:bCs/>
-        </w:rPr>
-        <w:t>)</w:t>
+        <w:t>Recettes (Recipe)</w:t>
       </w:r>
       <w:r>
         <w:rPr>
@@ -1245,25 +1151,7 @@
           <w:b/>
           <w:bCs/>
         </w:rPr>
-        <w:t>Images de recette (</w:t>
-      </w:r>
-      <w:proofErr w:type="spellStart"/>
-      <w:r>
-        <w:rPr>
-          <w:rFonts w:cstheme="minorHAnsi"/>
-          <w:b/>
-          <w:bCs/>
-        </w:rPr>
-        <w:t>RecipeImage</w:t>
-      </w:r>
-      <w:proofErr w:type="spellEnd"/>
-      <w:r>
-        <w:rPr>
-          <w:rFonts w:cstheme="minorHAnsi"/>
-          <w:b/>
-          <w:bCs/>
-        </w:rPr>
-        <w:t>)</w:t>
+        <w:t>Images de recette (RecipeImage)</w:t>
       </w:r>
       <w:r>
         <w:rPr>
@@ -1298,25 +1186,7 @@
           <w:b/>
           <w:bCs/>
         </w:rPr>
-        <w:t>Avis (</w:t>
-      </w:r>
-      <w:proofErr w:type="spellStart"/>
-      <w:r>
-        <w:rPr>
-          <w:rFonts w:cstheme="minorHAnsi"/>
-          <w:b/>
-          <w:bCs/>
-        </w:rPr>
-        <w:t>Review</w:t>
-      </w:r>
-      <w:proofErr w:type="spellEnd"/>
-      <w:r>
-        <w:rPr>
-          <w:rFonts w:cstheme="minorHAnsi"/>
-          <w:b/>
-          <w:bCs/>
-        </w:rPr>
-        <w:t>)</w:t>
+        <w:t>Avis (Review)</w:t>
       </w:r>
       <w:r>
         <w:rPr>
@@ -1351,25 +1221,7 @@
           <w:b/>
           <w:bCs/>
         </w:rPr>
-        <w:t>Images d’avis (</w:t>
-      </w:r>
-      <w:proofErr w:type="spellStart"/>
-      <w:r>
-        <w:rPr>
-          <w:rFonts w:cstheme="minorHAnsi"/>
-          <w:b/>
-          <w:bCs/>
-        </w:rPr>
-        <w:t>ReviewImage</w:t>
-      </w:r>
-      <w:proofErr w:type="spellEnd"/>
-      <w:r>
-        <w:rPr>
-          <w:rFonts w:cstheme="minorHAnsi"/>
-          <w:b/>
-          <w:bCs/>
-        </w:rPr>
-        <w:t>)</w:t>
+        <w:t>Images d’avis (ReviewImage)</w:t>
       </w:r>
       <w:r>
         <w:rPr>
@@ -1564,113 +1416,29 @@
           <w:rFonts w:cstheme="minorHAnsi"/>
         </w:rPr>
         <w:tab/>
-        <w:t xml:space="preserve">Par exemple, la table </w:t>
-      </w:r>
-      <w:proofErr w:type="spellStart"/>
-      <w:r>
-        <w:rPr>
-          <w:rFonts w:cstheme="minorHAnsi"/>
-        </w:rPr>
-        <w:t>recipes</w:t>
-      </w:r>
-      <w:proofErr w:type="spellEnd"/>
-      <w:r>
-        <w:rPr>
-          <w:rFonts w:cstheme="minorHAnsi"/>
-        </w:rPr>
-        <w:t xml:space="preserve"> contient les informations principales d’une recette, et elle est liée à la table </w:t>
-      </w:r>
-      <w:proofErr w:type="spellStart"/>
-      <w:r>
-        <w:rPr>
-          <w:rFonts w:cstheme="minorHAnsi"/>
-        </w:rPr>
-        <w:t>recipe_images</w:t>
-      </w:r>
-      <w:proofErr w:type="spellEnd"/>
-      <w:r>
-        <w:rPr>
-          <w:rFonts w:cstheme="minorHAnsi"/>
-        </w:rPr>
-        <w:t xml:space="preserve"> par une relation One-to-</w:t>
-      </w:r>
-      <w:proofErr w:type="spellStart"/>
-      <w:r>
-        <w:rPr>
-          <w:rFonts w:cstheme="minorHAnsi"/>
-        </w:rPr>
-        <w:t>Many</w:t>
-      </w:r>
-      <w:proofErr w:type="spellEnd"/>
-      <w:r>
-        <w:rPr>
-          <w:rFonts w:cstheme="minorHAnsi"/>
-        </w:rPr>
-        <w:t xml:space="preserve"> (une recette peut avoir plusieurs images).</w:t>
-      </w:r>
-    </w:p>
-    <w:p>
-      <w:pPr>
-        <w:jc w:val="both"/>
-        <w:rPr>
-          <w:rFonts w:cstheme="minorHAnsi"/>
-        </w:rPr>
-      </w:pPr>
-      <w:r>
-        <w:rPr>
-          <w:rFonts w:cstheme="minorHAnsi"/>
-        </w:rPr>
-        <w:tab/>
-        <w:t>•</w:t>
-      </w:r>
-      <w:r>
-        <w:rPr>
-          <w:rFonts w:cstheme="minorHAnsi"/>
-        </w:rPr>
-        <w:tab/>
-        <w:t xml:space="preserve">De même, les avis sont stockés dans la table </w:t>
-      </w:r>
-      <w:proofErr w:type="spellStart"/>
-      <w:r>
-        <w:rPr>
-          <w:rFonts w:cstheme="minorHAnsi"/>
-        </w:rPr>
-        <w:t>reviews</w:t>
-      </w:r>
-      <w:proofErr w:type="spellEnd"/>
-      <w:r>
-        <w:rPr>
-          <w:rFonts w:cstheme="minorHAnsi"/>
-        </w:rPr>
-        <w:t>, avec une relation One-to-</w:t>
-      </w:r>
-      <w:proofErr w:type="spellStart"/>
-      <w:r>
-        <w:rPr>
-          <w:rFonts w:cstheme="minorHAnsi"/>
-        </w:rPr>
-        <w:t>Many</w:t>
-      </w:r>
-      <w:proofErr w:type="spellEnd"/>
-      <w:r>
-        <w:rPr>
-          <w:rFonts w:cstheme="minorHAnsi"/>
-        </w:rPr>
-        <w:t xml:space="preserve"> vers </w:t>
-      </w:r>
-      <w:proofErr w:type="spellStart"/>
-      <w:r>
-        <w:rPr>
-          <w:rFonts w:cstheme="minorHAnsi"/>
-        </w:rPr>
-        <w:t>review_images</w:t>
-      </w:r>
-      <w:proofErr w:type="spellEnd"/>
-      <w:r>
-        <w:rPr>
-          <w:rFonts w:cstheme="minorHAnsi"/>
-        </w:rPr>
-        <w:t>.</w:t>
+        <w:t>Par exemple, la table recipes contient les informations principales d’une recette, et elle est liée à la table recipe_images par une relation One-to-Many (une recette peut avoir plusieurs images).</w:t>
+      </w:r>
+    </w:p>
+    <w:p>
+      <w:pPr>
+        <w:jc w:val="both"/>
+        <w:rPr>
+          <w:rFonts w:cstheme="minorHAnsi"/>
+        </w:rPr>
+      </w:pPr>
+      <w:r>
+        <w:rPr>
+          <w:rFonts w:cstheme="minorHAnsi"/>
+        </w:rPr>
+        <w:tab/>
+        <w:t>•</w:t>
+      </w:r>
+      <w:r>
+        <w:rPr>
+          <w:rFonts w:cstheme="minorHAnsi"/>
+        </w:rPr>
+        <w:tab/>
+        <w:t>De même, les avis sont stockés dans la table reviews, avec une relation One-to-Many vers review_images.</w:t>
       </w:r>
     </w:p>
     <w:p>
@@ -1742,21 +1510,7 @@
           <w:rFonts w:cstheme="minorHAnsi"/>
         </w:rPr>
         <w:tab/>
-        <w:t xml:space="preserve">J’ai utilisé MySQL comme base de données pour le projet. Symfony utilise Doctrine, un ORM (Object </w:t>
-      </w:r>
-      <w:proofErr w:type="spellStart"/>
-      <w:r>
-        <w:rPr>
-          <w:rFonts w:cstheme="minorHAnsi"/>
-        </w:rPr>
-        <w:t>Relational</w:t>
-      </w:r>
-      <w:proofErr w:type="spellEnd"/>
-      <w:r>
-        <w:rPr>
-          <w:rFonts w:cstheme="minorHAnsi"/>
-        </w:rPr>
-        <w:t xml:space="preserve"> Mapping), qui facilite la gestion de la base de données en générant les tables à partir des entités PHP.</w:t>
+        <w:t>J’ai utilisé MySQL comme base de données pour le projet. Symfony utilise Doctrine, un ORM (Object Relational Mapping), qui facilite la gestion de la base de données en générant les tables à partir des entités PHP.</w:t>
       </w:r>
     </w:p>
     <w:p>
@@ -1800,29 +1554,7 @@
           <w:rFonts w:cstheme="minorHAnsi"/>
         </w:rPr>
         <w:tab/>
-        <w:t xml:space="preserve">Configuration de la connexion à la base de données dans le </w:t>
-      </w:r>
-      <w:proofErr w:type="gramStart"/>
-      <w:r>
-        <w:rPr>
-          <w:rFonts w:cstheme="minorHAnsi"/>
-        </w:rPr>
-        <w:t>fichier .</w:t>
-      </w:r>
-      <w:proofErr w:type="spellStart"/>
-      <w:r>
-        <w:rPr>
-          <w:rFonts w:cstheme="minorHAnsi"/>
-        </w:rPr>
-        <w:t>env</w:t>
-      </w:r>
-      <w:proofErr w:type="spellEnd"/>
-      <w:proofErr w:type="gramEnd"/>
-      <w:r>
-        <w:rPr>
-          <w:rFonts w:cstheme="minorHAnsi"/>
-        </w:rPr>
-        <w:t>, spécifiant l’hôte, le nom d’utilisateur, le mot de passe, le nom de la base de données et le driver MySQL.</w:t>
+        <w:t>Configuration de la connexion à la base de données dans le fichier .env, spécifiant l’hôte, le nom d’utilisateur, le mot de passe, le nom de la base de données et le driver MySQL.</w:t>
       </w:r>
     </w:p>
     <w:p>
@@ -1867,29 +1599,7 @@
           <w:rFonts w:cstheme="minorHAnsi"/>
         </w:rPr>
         <w:tab/>
-        <w:t xml:space="preserve">Exécution des migrations : Les migrations générées sont ensuite appliquées à la base de données en exécutant la commande Symfony </w:t>
-      </w:r>
-      <w:proofErr w:type="spellStart"/>
-      <w:proofErr w:type="gramStart"/>
-      <w:r>
-        <w:rPr>
-          <w:rFonts w:cstheme="minorHAnsi"/>
-        </w:rPr>
-        <w:t>doctrine:migrations</w:t>
-      </w:r>
-      <w:proofErr w:type="gramEnd"/>
-      <w:r>
-        <w:rPr>
-          <w:rFonts w:cstheme="minorHAnsi"/>
-        </w:rPr>
-        <w:t>:migrate</w:t>
-      </w:r>
-      <w:proofErr w:type="spellEnd"/>
-      <w:r>
-        <w:rPr>
-          <w:rFonts w:cstheme="minorHAnsi"/>
-        </w:rPr>
-        <w:t>.</w:t>
+        <w:t>Exécution des migrations : Les migrations générées sont ensuite appliquées à la base de données en exécutant la commande Symfony doctrine:migrations:migrate.</w:t>
       </w:r>
     </w:p>
     <w:p>
@@ -1995,106 +1705,51 @@
           <w:rFonts w:cstheme="minorHAnsi"/>
         </w:rPr>
         <w:tab/>
-        <w:t>One-to-</w:t>
-      </w:r>
-      <w:proofErr w:type="spellStart"/>
-      <w:r>
-        <w:rPr>
-          <w:rFonts w:cstheme="minorHAnsi"/>
-        </w:rPr>
-        <w:t>Many</w:t>
-      </w:r>
-      <w:proofErr w:type="spellEnd"/>
-      <w:r>
-        <w:rPr>
-          <w:rFonts w:cstheme="minorHAnsi"/>
-        </w:rPr>
-        <w:t xml:space="preserve"> entre une recette et ses images.</w:t>
-      </w:r>
-    </w:p>
-    <w:p>
-      <w:pPr>
-        <w:jc w:val="both"/>
-        <w:rPr>
-          <w:rFonts w:cstheme="minorHAnsi"/>
-        </w:rPr>
-      </w:pPr>
-      <w:r>
-        <w:rPr>
-          <w:rFonts w:cstheme="minorHAnsi"/>
-        </w:rPr>
-        <w:tab/>
-        <w:t>•</w:t>
-      </w:r>
-      <w:r>
-        <w:rPr>
-          <w:rFonts w:cstheme="minorHAnsi"/>
-        </w:rPr>
-        <w:tab/>
-        <w:t>One-to-</w:t>
-      </w:r>
-      <w:proofErr w:type="spellStart"/>
-      <w:r>
-        <w:rPr>
-          <w:rFonts w:cstheme="minorHAnsi"/>
-        </w:rPr>
-        <w:t>Many</w:t>
-      </w:r>
-      <w:proofErr w:type="spellEnd"/>
-      <w:r>
-        <w:rPr>
-          <w:rFonts w:cstheme="minorHAnsi"/>
-        </w:rPr>
-        <w:t xml:space="preserve"> entre une recette et ses avis.</w:t>
-      </w:r>
-    </w:p>
-    <w:p>
-      <w:pPr>
-        <w:jc w:val="both"/>
-        <w:rPr>
-          <w:rFonts w:cstheme="minorHAnsi"/>
-        </w:rPr>
-      </w:pPr>
-      <w:r>
-        <w:rPr>
-          <w:rFonts w:cstheme="minorHAnsi"/>
-        </w:rPr>
-        <w:tab/>
-        <w:t>•</w:t>
-      </w:r>
-      <w:r>
-        <w:rPr>
-          <w:rFonts w:cstheme="minorHAnsi"/>
-        </w:rPr>
-        <w:tab/>
-      </w:r>
-      <w:proofErr w:type="spellStart"/>
-      <w:r>
-        <w:rPr>
-          <w:rFonts w:cstheme="minorHAnsi"/>
-        </w:rPr>
-        <w:t>Many</w:t>
-      </w:r>
-      <w:proofErr w:type="spellEnd"/>
-      <w:r>
-        <w:rPr>
-          <w:rFonts w:cstheme="minorHAnsi"/>
-        </w:rPr>
-        <w:t>-to-</w:t>
-      </w:r>
-      <w:proofErr w:type="spellStart"/>
-      <w:r>
-        <w:rPr>
-          <w:rFonts w:cstheme="minorHAnsi"/>
-        </w:rPr>
-        <w:t>Many</w:t>
-      </w:r>
-      <w:proofErr w:type="spellEnd"/>
-      <w:r>
-        <w:rPr>
-          <w:rFonts w:cstheme="minorHAnsi"/>
-        </w:rPr>
-        <w:t xml:space="preserve"> entre une recette et ses catégories (une recette peut appartenir à plusieurs catégories et une catégorie peut contenir plusieurs recettes).</w:t>
+        <w:t>One-to-Many entre une recette et ses images.</w:t>
+      </w:r>
+    </w:p>
+    <w:p>
+      <w:pPr>
+        <w:jc w:val="both"/>
+        <w:rPr>
+          <w:rFonts w:cstheme="minorHAnsi"/>
+        </w:rPr>
+      </w:pPr>
+      <w:r>
+        <w:rPr>
+          <w:rFonts w:cstheme="minorHAnsi"/>
+        </w:rPr>
+        <w:tab/>
+        <w:t>•</w:t>
+      </w:r>
+      <w:r>
+        <w:rPr>
+          <w:rFonts w:cstheme="minorHAnsi"/>
+        </w:rPr>
+        <w:tab/>
+        <w:t>One-to-Many entre une recette et ses avis.</w:t>
+      </w:r>
+    </w:p>
+    <w:p>
+      <w:pPr>
+        <w:jc w:val="both"/>
+        <w:rPr>
+          <w:rFonts w:cstheme="minorHAnsi"/>
+        </w:rPr>
+      </w:pPr>
+      <w:r>
+        <w:rPr>
+          <w:rFonts w:cstheme="minorHAnsi"/>
+        </w:rPr>
+        <w:tab/>
+        <w:t>•</w:t>
+      </w:r>
+      <w:r>
+        <w:rPr>
+          <w:rFonts w:cstheme="minorHAnsi"/>
+        </w:rPr>
+        <w:tab/>
+        <w:t>Many-to-Many entre une recette et ses catégories (une recette peut appartenir à plusieurs catégories et une catégorie peut contenir plusieurs recettes).</w:t>
       </w:r>
     </w:p>
     <w:p>
@@ -2187,21 +1842,7 @@
           <w:rFonts w:cstheme="minorHAnsi"/>
         </w:rPr>
         <w:tab/>
-        <w:t xml:space="preserve">La longueur maximale des champs </w:t>
-      </w:r>
-      <w:proofErr w:type="spellStart"/>
-      <w:r>
-        <w:rPr>
-          <w:rFonts w:cstheme="minorHAnsi"/>
-        </w:rPr>
-        <w:t>name</w:t>
-      </w:r>
-      <w:proofErr w:type="spellEnd"/>
-      <w:r>
-        <w:rPr>
-          <w:rFonts w:cstheme="minorHAnsi"/>
-        </w:rPr>
-        <w:t xml:space="preserve"> ou description.</w:t>
+        <w:t>La longueur maximale des champs name ou description.</w:t>
       </w:r>
     </w:p>
     <w:p>
@@ -2409,21 +2050,7 @@
           <w:rFonts w:cstheme="minorHAnsi"/>
         </w:rPr>
         <w:tab/>
-        <w:t xml:space="preserve">Après la création des tables, les données peuvent être ajoutées directement via l’interface d’administration (comme </w:t>
-      </w:r>
-      <w:proofErr w:type="spellStart"/>
-      <w:r>
-        <w:rPr>
-          <w:rFonts w:cstheme="minorHAnsi"/>
-        </w:rPr>
-        <w:t>EasyAdmin</w:t>
-      </w:r>
-      <w:proofErr w:type="spellEnd"/>
-      <w:r>
-        <w:rPr>
-          <w:rFonts w:cstheme="minorHAnsi"/>
-        </w:rPr>
-        <w:t>) ou via des interfaces publiques avec des formulaires sécurisés.</w:t>
+        <w:t>Après la création des tables, les données peuvent être ajoutées directement via l’interface d’administration (comme EasyAdmin) ou via des interfaces publiques avec des formulaires sécurisés.</w:t>
       </w:r>
     </w:p>
     <w:p>
@@ -2471,25 +2098,7 @@
           <w:b/>
           <w:bCs/>
         </w:rPr>
-        <w:t xml:space="preserve">En résumé, la création de la base de données de </w:t>
-      </w:r>
-      <w:proofErr w:type="spellStart"/>
-      <w:r>
-        <w:rPr>
-          <w:rFonts w:cstheme="minorHAnsi"/>
-          <w:b/>
-          <w:bCs/>
-        </w:rPr>
-        <w:t>Kocinaspeed</w:t>
-      </w:r>
-      <w:proofErr w:type="spellEnd"/>
-      <w:r>
-        <w:rPr>
-          <w:rFonts w:cstheme="minorHAnsi"/>
-          <w:b/>
-          <w:bCs/>
-        </w:rPr>
-        <w:t xml:space="preserve"> a été soigneusement planifiée pour répondre aux besoins du projet tout en assurant une gestion efficace des recettes, des avis et des utilisateurs, avec un ORM puissant pour faciliter les interactions avec les données.</w:t>
+        <w:t>En résumé, la création de la base de données de Kocinaspeed a été soigneusement planifiée pour répondre aux besoins du projet tout en assurant une gestion efficace des recettes, des avis et des utilisateurs, avec un ORM puissant pour faciliter les interactions avec les données.</w:t>
       </w:r>
     </w:p>
     <w:p>
@@ -2683,35 +2292,7 @@
         <w:rPr>
           <w:rFonts w:cstheme="minorHAnsi"/>
         </w:rPr>
-        <w:t xml:space="preserve"> : les mots de passe sont </w:t>
-      </w:r>
-      <w:proofErr w:type="spellStart"/>
-      <w:r>
-        <w:rPr>
-          <w:rFonts w:cstheme="minorHAnsi"/>
-        </w:rPr>
-        <w:t>hashés</w:t>
-      </w:r>
-      <w:proofErr w:type="spellEnd"/>
-      <w:r>
-        <w:rPr>
-          <w:rFonts w:cstheme="minorHAnsi"/>
-        </w:rPr>
-        <w:t xml:space="preserve"> avant d’être stockés dans la base de données grâce à l’utilisation de l’API </w:t>
-      </w:r>
-      <w:proofErr w:type="spellStart"/>
-      <w:r>
-        <w:rPr>
-          <w:rFonts w:cstheme="minorHAnsi"/>
-        </w:rPr>
-        <w:t>UserPasswordHasherInterface</w:t>
-      </w:r>
-      <w:proofErr w:type="spellEnd"/>
-      <w:r>
-        <w:rPr>
-          <w:rFonts w:cstheme="minorHAnsi"/>
-        </w:rPr>
-        <w:t xml:space="preserve"> de Symfony.</w:t>
+        <w:t xml:space="preserve"> : les mots de passe sont hashés avant d’être stockés dans la base de données grâce à l’utilisation de l’API UserPasswordHasherInterface de Symfony.</w:t>
       </w:r>
     </w:p>
     <w:p>
@@ -2743,532 +2324,428 @@
           <w:szCs w:val="32"/>
           <w:u w:val="single"/>
         </w:rPr>
-        <w:t xml:space="preserve">4. Conception </w:t>
-      </w:r>
-      <w:proofErr w:type="spellStart"/>
-      <w:r>
-        <w:rPr>
-          <w:rFonts w:cstheme="minorHAnsi"/>
-          <w:b/>
-          <w:bCs/>
+        <w:t>4. Conception front-end</w:t>
+      </w:r>
+    </w:p>
+    <w:p>
+      <w:pPr>
+        <w:jc w:val="both"/>
+        <w:rPr>
+          <w:rFonts w:cstheme="minorHAnsi"/>
+        </w:rPr>
+      </w:pPr>
+    </w:p>
+    <w:p>
+      <w:pPr>
+        <w:jc w:val="both"/>
+        <w:rPr>
+          <w:rFonts w:cstheme="minorHAnsi"/>
+        </w:rPr>
+      </w:pPr>
+      <w:r>
+        <w:rPr>
+          <w:rFonts w:cstheme="minorHAnsi"/>
+        </w:rPr>
+        <w:tab/>
+        <w:t>•</w:t>
+      </w:r>
+      <w:r>
+        <w:rPr>
+          <w:rFonts w:cstheme="minorHAnsi"/>
+        </w:rPr>
+        <w:tab/>
+        <w:t>Le design du site repose sur UIKit, un framework CSS léger qui offre des composants prêts à l’emploi comme les cartes, les grilles, les sliders, et les formulaires.</w:t>
+      </w:r>
+    </w:p>
+    <w:p>
+      <w:pPr>
+        <w:jc w:val="both"/>
+        <w:rPr>
+          <w:rFonts w:cstheme="minorHAnsi"/>
+        </w:rPr>
+      </w:pPr>
+      <w:r>
+        <w:rPr>
+          <w:rFonts w:cstheme="minorHAnsi"/>
+        </w:rPr>
+        <w:tab/>
+        <w:t>•</w:t>
+      </w:r>
+      <w:r>
+        <w:rPr>
+          <w:rFonts w:cstheme="minorHAnsi"/>
+        </w:rPr>
+        <w:tab/>
+        <w:t>Les images des recettes ont été uniformisées en utilisant la fonctionnalité uk-cover afin que toutes les vignettes aient la même taille, garantissant ainsi une présentation homogène.</w:t>
+      </w:r>
+    </w:p>
+    <w:p>
+      <w:pPr>
+        <w:jc w:val="both"/>
+        <w:rPr>
+          <w:rFonts w:cstheme="minorHAnsi"/>
+        </w:rPr>
+      </w:pPr>
+      <w:r>
+        <w:rPr>
+          <w:rFonts w:cstheme="minorHAnsi"/>
+        </w:rPr>
+        <w:tab/>
+        <w:t>•</w:t>
+      </w:r>
+      <w:r>
+        <w:rPr>
+          <w:rFonts w:cstheme="minorHAnsi"/>
+        </w:rPr>
+        <w:tab/>
+      </w:r>
+      <w:r>
+        <w:rPr>
+          <w:rFonts w:cstheme="minorHAnsi"/>
+        </w:rPr>
+        <w:t>J’ai</w:t>
+      </w:r>
+      <w:r>
+        <w:rPr>
+          <w:rFonts w:cstheme="minorHAnsi"/>
+        </w:rPr>
+        <w:t xml:space="preserve"> intégré des animations CSS légères pour rendre la navigation plus fluide, notamment lors du défilement des recettes et des images.</w:t>
+      </w:r>
+    </w:p>
+    <w:p>
+      <w:pPr>
+        <w:jc w:val="both"/>
+        <w:rPr>
+          <w:rFonts w:cstheme="minorHAnsi"/>
+          <w:color w:val="002060"/>
+        </w:rPr>
+      </w:pPr>
+    </w:p>
+    <w:p>
+      <w:pPr>
+        <w:jc w:val="both"/>
+        <w:rPr>
+          <w:rFonts w:cstheme="minorHAnsi"/>
+          <w:color w:val="002060"/>
+        </w:rPr>
+      </w:pPr>
+      <w:r>
+        <w:rPr>
+          <w:rFonts w:cstheme="minorHAnsi"/>
+          <w:b/>
+          <w:bCs/>
+          <w:color w:val="002060"/>
+        </w:rPr>
+        <w:t>4.1 Barre de navigation et Offcanvas</w:t>
+      </w:r>
+    </w:p>
+    <w:p>
+      <w:pPr>
+        <w:jc w:val="both"/>
+        <w:rPr>
+          <w:rFonts w:cstheme="minorHAnsi"/>
+        </w:rPr>
+      </w:pPr>
+    </w:p>
+    <w:p>
+      <w:pPr>
+        <w:jc w:val="both"/>
+        <w:rPr>
+          <w:rFonts w:cstheme="minorHAnsi"/>
+        </w:rPr>
+      </w:pPr>
+      <w:r>
+        <w:rPr>
+          <w:rFonts w:cstheme="minorHAnsi"/>
+        </w:rPr>
+        <w:t xml:space="preserve">La navigation principale se fait via une barre de navigation située en haut du site, permettant d’accéder facilement aux pages “Accueil”, “Recettes” et “Connexion/Profil”. Un menu </w:t>
+      </w:r>
+      <w:r>
+        <w:rPr>
+          <w:rFonts w:cstheme="minorHAnsi"/>
+          <w:b/>
+          <w:bCs/>
+        </w:rPr>
+        <w:t>offcanvas</w:t>
+      </w:r>
+      <w:r>
+        <w:rPr>
+          <w:rFonts w:cstheme="minorHAnsi"/>
+        </w:rPr>
+        <w:t xml:space="preserve"> a été ajouté pour une meilleure navigation sur mobile.</w:t>
+      </w:r>
+    </w:p>
+    <w:p>
+      <w:pPr>
+        <w:jc w:val="both"/>
+        <w:rPr>
+          <w:rFonts w:cstheme="minorHAnsi"/>
+        </w:rPr>
+      </w:pPr>
+    </w:p>
+    <w:p>
+      <w:pPr>
+        <w:jc w:val="both"/>
+        <w:rPr>
+          <w:rFonts w:cstheme="minorHAnsi"/>
+          <w:color w:val="002060"/>
+        </w:rPr>
+      </w:pPr>
+      <w:r>
+        <w:rPr>
+          <w:rFonts w:cstheme="minorHAnsi"/>
+          <w:b/>
+          <w:bCs/>
+          <w:color w:val="002060"/>
+        </w:rPr>
+        <w:t>4.2 Intégration de la chaîne YouTube</w:t>
+      </w:r>
+    </w:p>
+    <w:p>
+      <w:pPr>
+        <w:jc w:val="both"/>
+        <w:rPr>
+          <w:rFonts w:cstheme="minorHAnsi"/>
+        </w:rPr>
+      </w:pPr>
+    </w:p>
+    <w:p>
+      <w:pPr>
+        <w:jc w:val="both"/>
+        <w:rPr>
+          <w:rFonts w:cstheme="minorHAnsi"/>
+        </w:rPr>
+      </w:pPr>
+      <w:r>
+        <w:rPr>
+          <w:rFonts w:cstheme="minorHAnsi"/>
+        </w:rPr>
+        <w:t xml:space="preserve">L’intégration de la chaîne YouTube </w:t>
+      </w:r>
+      <w:r>
+        <w:rPr>
+          <w:rFonts w:cstheme="minorHAnsi"/>
+          <w:b/>
+          <w:bCs/>
+        </w:rPr>
+        <w:t>Kocinaspeed</w:t>
+      </w:r>
+      <w:r>
+        <w:rPr>
+          <w:rFonts w:cstheme="minorHAnsi"/>
+        </w:rPr>
+        <w:t xml:space="preserve"> s’est faite via plusieurs éléments visuels :</w:t>
+      </w:r>
+    </w:p>
+    <w:p>
+      <w:pPr>
+        <w:jc w:val="both"/>
+        <w:rPr>
+          <w:rFonts w:cstheme="minorHAnsi"/>
+        </w:rPr>
+      </w:pPr>
+    </w:p>
+    <w:p>
+      <w:pPr>
+        <w:jc w:val="both"/>
+        <w:rPr>
+          <w:rFonts w:cstheme="minorHAnsi"/>
+        </w:rPr>
+      </w:pPr>
+      <w:r>
+        <w:rPr>
+          <w:rFonts w:cstheme="minorHAnsi"/>
+        </w:rPr>
+        <w:tab/>
+        <w:t>•</w:t>
+      </w:r>
+      <w:r>
+        <w:rPr>
+          <w:rFonts w:cstheme="minorHAnsi"/>
+        </w:rPr>
+        <w:tab/>
+      </w:r>
+      <w:r>
+        <w:rPr>
+          <w:rFonts w:cstheme="minorHAnsi"/>
+          <w:b/>
+          <w:bCs/>
+        </w:rPr>
+        <w:t>Lien cliquable</w:t>
+      </w:r>
+      <w:r>
+        <w:rPr>
+          <w:rFonts w:cstheme="minorHAnsi"/>
+        </w:rPr>
+        <w:t xml:space="preserve"> dans la barre de navigation, avec le logo YouTube, visible uniquement en mode desktop.</w:t>
+      </w:r>
+    </w:p>
+    <w:p>
+      <w:pPr>
+        <w:jc w:val="both"/>
+        <w:rPr>
+          <w:rFonts w:cstheme="minorHAnsi"/>
+        </w:rPr>
+      </w:pPr>
+      <w:r>
+        <w:rPr>
+          <w:rFonts w:cstheme="minorHAnsi"/>
+        </w:rPr>
+        <w:tab/>
+        <w:t>•</w:t>
+      </w:r>
+      <w:r>
+        <w:rPr>
+          <w:rFonts w:cstheme="minorHAnsi"/>
+        </w:rPr>
+        <w:tab/>
+      </w:r>
+      <w:r>
+        <w:rPr>
+          <w:rFonts w:cstheme="minorHAnsi"/>
+          <w:b/>
+          <w:bCs/>
+        </w:rPr>
+        <w:t xml:space="preserve">Image YouTube dans </w:t>
+      </w:r>
+      <w:r>
+        <w:rPr>
+          <w:rFonts w:cstheme="minorHAnsi"/>
+          <w:b/>
+          <w:bCs/>
+        </w:rPr>
+        <w:t>la navbar,</w:t>
+      </w:r>
+      <w:r>
+        <w:rPr>
+          <w:rFonts w:cstheme="minorHAnsi"/>
+        </w:rPr>
+        <w:t xml:space="preserve"> renforçant la visibilité de la chaîne.</w:t>
+      </w:r>
+    </w:p>
+    <w:p>
+      <w:pPr>
+        <w:jc w:val="both"/>
+        <w:rPr>
+          <w:rFonts w:cstheme="minorHAnsi"/>
+        </w:rPr>
+      </w:pPr>
+      <w:r>
+        <w:rPr>
+          <w:rFonts w:cstheme="minorHAnsi"/>
+        </w:rPr>
+        <w:tab/>
+        <w:t>•</w:t>
+      </w:r>
+      <w:r>
+        <w:rPr>
+          <w:rFonts w:cstheme="minorHAnsi"/>
+        </w:rPr>
+        <w:tab/>
+      </w:r>
+      <w:r>
+        <w:rPr>
+          <w:rFonts w:cstheme="minorHAnsi"/>
+          <w:b/>
+          <w:bCs/>
+        </w:rPr>
+        <w:t>Responsive</w:t>
+      </w:r>
+      <w:r>
+        <w:rPr>
+          <w:rFonts w:cstheme="minorHAnsi"/>
+        </w:rPr>
+        <w:t xml:space="preserve"> : en mode mobile, l’image YouTube est déplacée dans le menu offcanvas pour garantir une bonne ergonomie.</w:t>
+      </w:r>
+    </w:p>
+    <w:p>
+      <w:pPr>
+        <w:jc w:val="both"/>
+        <w:rPr>
+          <w:rFonts w:cstheme="minorHAnsi"/>
+        </w:rPr>
+      </w:pPr>
+    </w:p>
+    <w:p>
+      <w:pPr>
+        <w:jc w:val="both"/>
+        <w:rPr>
+          <w:rFonts w:cstheme="minorHAnsi"/>
+        </w:rPr>
+      </w:pPr>
+    </w:p>
+    <w:p>
+      <w:pPr>
+        <w:jc w:val="both"/>
+        <w:rPr>
+          <w:rFonts w:cstheme="minorHAnsi"/>
+        </w:rPr>
+      </w:pPr>
+    </w:p>
+    <w:p>
+      <w:pPr>
+        <w:jc w:val="both"/>
+        <w:rPr>
+          <w:rFonts w:cstheme="minorHAnsi"/>
+        </w:rPr>
+      </w:pPr>
+    </w:p>
+    <w:p>
+      <w:pPr>
+        <w:jc w:val="both"/>
+        <w:rPr>
+          <w:rFonts w:cstheme="minorHAnsi"/>
+        </w:rPr>
+      </w:pPr>
+    </w:p>
+    <w:p>
+      <w:pPr>
+        <w:jc w:val="both"/>
+        <w:rPr>
+          <w:rFonts w:cstheme="minorHAnsi"/>
+        </w:rPr>
+      </w:pPr>
+    </w:p>
+    <w:p>
+      <w:pPr>
+        <w:jc w:val="both"/>
+        <w:rPr>
+          <w:rFonts w:cstheme="minorHAnsi"/>
+        </w:rPr>
+      </w:pPr>
+    </w:p>
+    <w:p>
+      <w:pPr>
+        <w:jc w:val="both"/>
+        <w:rPr>
+          <w:rFonts w:cstheme="minorHAnsi"/>
+        </w:rPr>
+      </w:pPr>
+    </w:p>
+    <w:p>
+      <w:pPr>
+        <w:jc w:val="both"/>
+        <w:rPr>
+          <w:rFonts w:cstheme="minorHAnsi"/>
           <w:color w:val="002060"/>
           <w:sz w:val="32"/>
           <w:szCs w:val="32"/>
           <w:u w:val="single"/>
         </w:rPr>
-        <w:t>front-end</w:t>
-      </w:r>
-      <w:proofErr w:type="spellEnd"/>
-    </w:p>
-    <w:p>
-      <w:pPr>
-        <w:jc w:val="both"/>
-        <w:rPr>
-          <w:rFonts w:cstheme="minorHAnsi"/>
-        </w:rPr>
-      </w:pPr>
-    </w:p>
-    <w:p>
-      <w:pPr>
-        <w:jc w:val="both"/>
-        <w:rPr>
-          <w:rFonts w:cstheme="minorHAnsi"/>
-        </w:rPr>
-      </w:pPr>
-      <w:r>
-        <w:rPr>
-          <w:rFonts w:cstheme="minorHAnsi"/>
-        </w:rPr>
-        <w:tab/>
-        <w:t>•</w:t>
-      </w:r>
-      <w:r>
-        <w:rPr>
-          <w:rFonts w:cstheme="minorHAnsi"/>
-        </w:rPr>
-        <w:tab/>
-        <w:t xml:space="preserve">Le design du site repose sur </w:t>
-      </w:r>
-      <w:proofErr w:type="spellStart"/>
-      <w:r>
-        <w:rPr>
-          <w:rFonts w:cstheme="minorHAnsi"/>
-        </w:rPr>
-        <w:t>UIKit</w:t>
-      </w:r>
-      <w:proofErr w:type="spellEnd"/>
-      <w:r>
-        <w:rPr>
-          <w:rFonts w:cstheme="minorHAnsi"/>
-        </w:rPr>
-        <w:t xml:space="preserve">, un </w:t>
-      </w:r>
-      <w:proofErr w:type="spellStart"/>
-      <w:r>
-        <w:rPr>
-          <w:rFonts w:cstheme="minorHAnsi"/>
-        </w:rPr>
-        <w:t>framework</w:t>
-      </w:r>
-      <w:proofErr w:type="spellEnd"/>
-      <w:r>
-        <w:rPr>
-          <w:rFonts w:cstheme="minorHAnsi"/>
-        </w:rPr>
-        <w:t xml:space="preserve"> CSS léger qui offre des composants prêts à l’emploi comme les cartes, les grilles, les </w:t>
-      </w:r>
-      <w:proofErr w:type="spellStart"/>
-      <w:r>
-        <w:rPr>
-          <w:rFonts w:cstheme="minorHAnsi"/>
-        </w:rPr>
-        <w:t>sliders</w:t>
-      </w:r>
-      <w:proofErr w:type="spellEnd"/>
-      <w:r>
-        <w:rPr>
-          <w:rFonts w:cstheme="minorHAnsi"/>
-        </w:rPr>
-        <w:t>, et les formulaires.</w:t>
-      </w:r>
-    </w:p>
-    <w:p>
-      <w:pPr>
-        <w:jc w:val="both"/>
-        <w:rPr>
-          <w:rFonts w:cstheme="minorHAnsi"/>
-        </w:rPr>
-      </w:pPr>
-      <w:r>
-        <w:rPr>
-          <w:rFonts w:cstheme="minorHAnsi"/>
-        </w:rPr>
-        <w:tab/>
-        <w:t>•</w:t>
-      </w:r>
-      <w:r>
-        <w:rPr>
-          <w:rFonts w:cstheme="minorHAnsi"/>
-        </w:rPr>
-        <w:tab/>
-        <w:t xml:space="preserve">Les images des recettes ont été uniformisées en utilisant la fonctionnalité </w:t>
-      </w:r>
-      <w:proofErr w:type="spellStart"/>
-      <w:r>
-        <w:rPr>
-          <w:rFonts w:cstheme="minorHAnsi"/>
-        </w:rPr>
-        <w:t>uk</w:t>
-      </w:r>
-      <w:proofErr w:type="spellEnd"/>
-      <w:r>
-        <w:rPr>
-          <w:rFonts w:cstheme="minorHAnsi"/>
-        </w:rPr>
-        <w:t>-cover afin que toutes les vignettes aient la même taille, garantissant ainsi une présentation homogène.</w:t>
-      </w:r>
-    </w:p>
-    <w:p>
-      <w:pPr>
-        <w:jc w:val="both"/>
-        <w:rPr>
-          <w:rFonts w:cstheme="minorHAnsi"/>
-        </w:rPr>
-      </w:pPr>
-      <w:r>
-        <w:rPr>
-          <w:rFonts w:cstheme="minorHAnsi"/>
-        </w:rPr>
-        <w:tab/>
-        <w:t>•</w:t>
-      </w:r>
-      <w:r>
-        <w:rPr>
-          <w:rFonts w:cstheme="minorHAnsi"/>
-        </w:rPr>
-        <w:tab/>
-      </w:r>
-      <w:r>
-        <w:rPr>
-          <w:rFonts w:cstheme="minorHAnsi"/>
-        </w:rPr>
-        <w:t>J’ai</w:t>
-      </w:r>
-      <w:r>
-        <w:rPr>
-          <w:rFonts w:cstheme="minorHAnsi"/>
-        </w:rPr>
-        <w:t xml:space="preserve"> intégré des animations CSS légères pour rendre la navigation plus fluide, notamment lors du défilement des recettes et des images.</w:t>
-      </w:r>
-    </w:p>
-    <w:p>
-      <w:pPr>
-        <w:jc w:val="both"/>
-        <w:rPr>
-          <w:rFonts w:cstheme="minorHAnsi"/>
-          <w:color w:val="002060"/>
-        </w:rPr>
-      </w:pPr>
-    </w:p>
-    <w:p>
-      <w:pPr>
-        <w:jc w:val="both"/>
-        <w:rPr>
-          <w:rFonts w:cstheme="minorHAnsi"/>
-          <w:color w:val="002060"/>
-        </w:rPr>
-      </w:pPr>
-      <w:r>
-        <w:rPr>
-          <w:rFonts w:cstheme="minorHAnsi"/>
-          <w:b/>
-          <w:bCs/>
-          <w:color w:val="002060"/>
-        </w:rPr>
-        <w:t xml:space="preserve">4.1 Barre de navigation et </w:t>
-      </w:r>
-      <w:proofErr w:type="spellStart"/>
-      <w:r>
-        <w:rPr>
-          <w:rFonts w:cstheme="minorHAnsi"/>
-          <w:b/>
-          <w:bCs/>
-          <w:color w:val="002060"/>
-        </w:rPr>
-        <w:t>Offcanvas</w:t>
-      </w:r>
-      <w:proofErr w:type="spellEnd"/>
-    </w:p>
-    <w:p>
-      <w:pPr>
-        <w:jc w:val="both"/>
-        <w:rPr>
-          <w:rFonts w:cstheme="minorHAnsi"/>
-        </w:rPr>
-      </w:pPr>
-    </w:p>
-    <w:p>
-      <w:pPr>
-        <w:jc w:val="both"/>
-        <w:rPr>
-          <w:rFonts w:cstheme="minorHAnsi"/>
-        </w:rPr>
-      </w:pPr>
-      <w:r>
-        <w:rPr>
-          <w:rFonts w:cstheme="minorHAnsi"/>
-        </w:rPr>
-        <w:t xml:space="preserve">La navigation principale se fait via une barre de navigation située en haut du site, permettant d’accéder facilement aux pages “Accueil”, “Recettes” et “Connexion/Profil”. Un menu </w:t>
-      </w:r>
-      <w:proofErr w:type="spellStart"/>
-      <w:r>
-        <w:rPr>
-          <w:rFonts w:cstheme="minorHAnsi"/>
-          <w:b/>
-          <w:bCs/>
-        </w:rPr>
-        <w:t>offcanvas</w:t>
-      </w:r>
-      <w:proofErr w:type="spellEnd"/>
-      <w:r>
-        <w:rPr>
-          <w:rFonts w:cstheme="minorHAnsi"/>
-        </w:rPr>
-        <w:t xml:space="preserve"> a été ajouté pour une meilleure navigation sur mobile.</w:t>
-      </w:r>
-    </w:p>
-    <w:p>
-      <w:pPr>
-        <w:jc w:val="both"/>
-        <w:rPr>
-          <w:rFonts w:cstheme="minorHAnsi"/>
-        </w:rPr>
-      </w:pPr>
-    </w:p>
-    <w:p>
-      <w:pPr>
-        <w:jc w:val="both"/>
-        <w:rPr>
-          <w:rFonts w:cstheme="minorHAnsi"/>
-          <w:color w:val="002060"/>
-        </w:rPr>
-      </w:pPr>
-      <w:r>
-        <w:rPr>
-          <w:rFonts w:cstheme="minorHAnsi"/>
-          <w:b/>
-          <w:bCs/>
-          <w:color w:val="002060"/>
-        </w:rPr>
-        <w:t>4.2 Intégration de la chaîne YouTube</w:t>
-      </w:r>
-    </w:p>
-    <w:p>
-      <w:pPr>
-        <w:jc w:val="both"/>
-        <w:rPr>
-          <w:rFonts w:cstheme="minorHAnsi"/>
-        </w:rPr>
-      </w:pPr>
-    </w:p>
-    <w:p>
-      <w:pPr>
-        <w:jc w:val="both"/>
-        <w:rPr>
-          <w:rFonts w:cstheme="minorHAnsi"/>
-        </w:rPr>
-      </w:pPr>
-      <w:r>
-        <w:rPr>
-          <w:rFonts w:cstheme="minorHAnsi"/>
-        </w:rPr>
-        <w:t xml:space="preserve">L’intégration de la chaîne YouTube </w:t>
-      </w:r>
-      <w:proofErr w:type="spellStart"/>
-      <w:r>
-        <w:rPr>
-          <w:rFonts w:cstheme="minorHAnsi"/>
-          <w:b/>
-          <w:bCs/>
-        </w:rPr>
-        <w:t>Kocinaspeed</w:t>
-      </w:r>
-      <w:proofErr w:type="spellEnd"/>
-      <w:r>
-        <w:rPr>
-          <w:rFonts w:cstheme="minorHAnsi"/>
-        </w:rPr>
-        <w:t xml:space="preserve"> s’est faite via plusieurs éléments visuels :</w:t>
-      </w:r>
-    </w:p>
-    <w:p>
-      <w:pPr>
-        <w:jc w:val="both"/>
-        <w:rPr>
-          <w:rFonts w:cstheme="minorHAnsi"/>
-        </w:rPr>
-      </w:pPr>
-    </w:p>
-    <w:p>
-      <w:pPr>
-        <w:jc w:val="both"/>
-        <w:rPr>
-          <w:rFonts w:cstheme="minorHAnsi"/>
-        </w:rPr>
-      </w:pPr>
-      <w:r>
-        <w:rPr>
-          <w:rFonts w:cstheme="minorHAnsi"/>
-        </w:rPr>
-        <w:tab/>
-        <w:t>•</w:t>
-      </w:r>
-      <w:r>
-        <w:rPr>
-          <w:rFonts w:cstheme="minorHAnsi"/>
-        </w:rPr>
-        <w:tab/>
-      </w:r>
-      <w:r>
-        <w:rPr>
-          <w:rFonts w:cstheme="minorHAnsi"/>
-          <w:b/>
-          <w:bCs/>
-        </w:rPr>
-        <w:t>Lien cliquable</w:t>
-      </w:r>
-      <w:r>
-        <w:rPr>
-          <w:rFonts w:cstheme="minorHAnsi"/>
-        </w:rPr>
-        <w:t xml:space="preserve"> dans la barre de navigation, avec le logo YouTube, visible uniquement en mode desktop.</w:t>
-      </w:r>
-    </w:p>
-    <w:p>
-      <w:pPr>
-        <w:jc w:val="both"/>
-        <w:rPr>
-          <w:rFonts w:cstheme="minorHAnsi"/>
-        </w:rPr>
-      </w:pPr>
-      <w:r>
-        <w:rPr>
-          <w:rFonts w:cstheme="minorHAnsi"/>
-        </w:rPr>
-        <w:tab/>
-        <w:t>•</w:t>
-      </w:r>
-      <w:r>
-        <w:rPr>
-          <w:rFonts w:cstheme="minorHAnsi"/>
-        </w:rPr>
-        <w:tab/>
-      </w:r>
-      <w:r>
-        <w:rPr>
-          <w:rFonts w:cstheme="minorHAnsi"/>
-          <w:b/>
-          <w:bCs/>
-        </w:rPr>
-        <w:t xml:space="preserve">Image YouTube dans </w:t>
-      </w:r>
-      <w:r>
-        <w:rPr>
-          <w:rFonts w:cstheme="minorHAnsi"/>
-          <w:b/>
-          <w:bCs/>
-        </w:rPr>
-        <w:t xml:space="preserve">la </w:t>
-      </w:r>
-      <w:proofErr w:type="spellStart"/>
-      <w:r>
-        <w:rPr>
-          <w:rFonts w:cstheme="minorHAnsi"/>
-          <w:b/>
-          <w:bCs/>
-        </w:rPr>
-        <w:t>navbar</w:t>
-      </w:r>
-      <w:proofErr w:type="spellEnd"/>
-      <w:r>
-        <w:rPr>
-          <w:rFonts w:cstheme="minorHAnsi"/>
-          <w:b/>
-          <w:bCs/>
-        </w:rPr>
-        <w:t>,</w:t>
-      </w:r>
-      <w:r>
-        <w:rPr>
-          <w:rFonts w:cstheme="minorHAnsi"/>
-        </w:rPr>
-        <w:t xml:space="preserve"> renforçant la visibilité de la chaîne.</w:t>
-      </w:r>
-    </w:p>
-    <w:p>
-      <w:pPr>
-        <w:jc w:val="both"/>
-        <w:rPr>
-          <w:rFonts w:cstheme="minorHAnsi"/>
-        </w:rPr>
-      </w:pPr>
-      <w:r>
-        <w:rPr>
-          <w:rFonts w:cstheme="minorHAnsi"/>
-        </w:rPr>
-        <w:tab/>
-        <w:t>•</w:t>
-      </w:r>
-      <w:r>
-        <w:rPr>
-          <w:rFonts w:cstheme="minorHAnsi"/>
-        </w:rPr>
-        <w:tab/>
-      </w:r>
-      <w:r>
-        <w:rPr>
-          <w:rFonts w:cstheme="minorHAnsi"/>
-          <w:b/>
-          <w:bCs/>
-        </w:rPr>
-        <w:t>Responsive</w:t>
-      </w:r>
-      <w:r>
-        <w:rPr>
-          <w:rFonts w:cstheme="minorHAnsi"/>
-        </w:rPr>
-        <w:t xml:space="preserve"> : en mode mobile, l’image YouTube est déplacée dans le menu </w:t>
-      </w:r>
-      <w:proofErr w:type="spellStart"/>
-      <w:r>
-        <w:rPr>
-          <w:rFonts w:cstheme="minorHAnsi"/>
-        </w:rPr>
-        <w:t>offcanvas</w:t>
-      </w:r>
-      <w:proofErr w:type="spellEnd"/>
-      <w:r>
-        <w:rPr>
-          <w:rFonts w:cstheme="minorHAnsi"/>
-        </w:rPr>
-        <w:t xml:space="preserve"> pour garantir une bonne ergonomie.</w:t>
-      </w:r>
-    </w:p>
-    <w:p>
-      <w:pPr>
-        <w:jc w:val="both"/>
-        <w:rPr>
-          <w:rFonts w:cstheme="minorHAnsi"/>
-        </w:rPr>
-      </w:pPr>
-    </w:p>
-    <w:p>
-      <w:pPr>
-        <w:jc w:val="both"/>
-        <w:rPr>
-          <w:rFonts w:cstheme="minorHAnsi"/>
-        </w:rPr>
-      </w:pPr>
-    </w:p>
-    <w:p>
-      <w:pPr>
-        <w:jc w:val="both"/>
-        <w:rPr>
-          <w:rFonts w:cstheme="minorHAnsi"/>
-        </w:rPr>
-      </w:pPr>
-    </w:p>
-    <w:p>
-      <w:pPr>
-        <w:jc w:val="both"/>
-        <w:rPr>
-          <w:rFonts w:cstheme="minorHAnsi"/>
-        </w:rPr>
-      </w:pPr>
-    </w:p>
-    <w:p>
-      <w:pPr>
-        <w:jc w:val="both"/>
-        <w:rPr>
-          <w:rFonts w:cstheme="minorHAnsi"/>
-        </w:rPr>
-      </w:pPr>
-    </w:p>
-    <w:p>
-      <w:pPr>
-        <w:jc w:val="both"/>
-        <w:rPr>
-          <w:rFonts w:cstheme="minorHAnsi"/>
-        </w:rPr>
-      </w:pPr>
-    </w:p>
-    <w:p>
-      <w:pPr>
-        <w:jc w:val="both"/>
-        <w:rPr>
-          <w:rFonts w:cstheme="minorHAnsi"/>
-        </w:rPr>
-      </w:pPr>
-    </w:p>
-    <w:p>
-      <w:pPr>
-        <w:jc w:val="both"/>
-        <w:rPr>
-          <w:rFonts w:cstheme="minorHAnsi"/>
-        </w:rPr>
-      </w:pPr>
-    </w:p>
-    <w:p>
-      <w:pPr>
-        <w:jc w:val="both"/>
-        <w:rPr>
-          <w:rFonts w:cstheme="minorHAnsi"/>
+      </w:pPr>
+      <w:r>
+        <w:rPr>
+          <w:rFonts w:cstheme="minorHAnsi"/>
+          <w:b/>
+          <w:bCs/>
           <w:color w:val="002060"/>
           <w:sz w:val="32"/>
           <w:szCs w:val="32"/>
           <w:u w:val="single"/>
         </w:rPr>
-      </w:pPr>
+        <w:lastRenderedPageBreak/>
+        <w:t xml:space="preserve">5. Gestion des </w:t>
+      </w:r>
       <w:r>
         <w:rPr>
           <w:rFonts w:cstheme="minorHAnsi"/>
@@ -3279,133 +2756,118 @@
           <w:szCs w:val="32"/>
           <w:u w:val="single"/>
         </w:rPr>
-        <w:lastRenderedPageBreak/>
-        <w:t xml:space="preserve">5. Gestion des </w:t>
-      </w:r>
-      <w:r>
-        <w:rPr>
-          <w:rFonts w:cstheme="minorHAnsi"/>
-          <w:b/>
-          <w:bCs/>
+        <w:t>utilisateurs</w:t>
+      </w:r>
+    </w:p>
+    <w:p>
+      <w:pPr>
+        <w:jc w:val="both"/>
+        <w:rPr>
+          <w:rFonts w:cstheme="minorHAnsi"/>
+        </w:rPr>
+      </w:pPr>
+    </w:p>
+    <w:p>
+      <w:pPr>
+        <w:jc w:val="both"/>
+        <w:rPr>
+          <w:rFonts w:cstheme="minorHAnsi"/>
+        </w:rPr>
+      </w:pPr>
+      <w:r>
+        <w:rPr>
+          <w:rFonts w:cstheme="minorHAnsi"/>
+        </w:rPr>
+        <w:tab/>
+        <w:t>•</w:t>
+      </w:r>
+      <w:r>
+        <w:rPr>
+          <w:rFonts w:cstheme="minorHAnsi"/>
+        </w:rPr>
+        <w:tab/>
+        <w:t>Un système d’authentification a été mis en place, permettant aux utilisateurs de se connecter et de créer un profil. Les administrateurs ont accès à une interface de gestion via EasyAdmin.</w:t>
+      </w:r>
+    </w:p>
+    <w:p>
+      <w:pPr>
+        <w:jc w:val="both"/>
+        <w:rPr>
+          <w:rFonts w:cstheme="minorHAnsi"/>
+        </w:rPr>
+      </w:pPr>
+      <w:r>
+        <w:rPr>
+          <w:rFonts w:cstheme="minorHAnsi"/>
+        </w:rPr>
+        <w:tab/>
+        <w:t>•</w:t>
+      </w:r>
+      <w:r>
+        <w:rPr>
+          <w:rFonts w:cstheme="minorHAnsi"/>
+        </w:rPr>
+        <w:tab/>
+        <w:t xml:space="preserve">Les utilisateurs authentifiés peuvent accéder à leur </w:t>
+      </w:r>
+      <w:r>
+        <w:rPr>
+          <w:rFonts w:cstheme="minorHAnsi"/>
+          <w:b/>
+          <w:bCs/>
+        </w:rPr>
+        <w:t>profil</w:t>
+      </w:r>
+      <w:r>
+        <w:rPr>
+          <w:rFonts w:cstheme="minorHAnsi"/>
+        </w:rPr>
+        <w:t xml:space="preserve"> et consulter leurs interactions passées avec le site (avis laissés, recettes partagées</w:t>
+      </w:r>
+      <w:r>
+        <w:rPr>
+          <w:rFonts w:cstheme="minorHAnsi"/>
+        </w:rPr>
+        <w:t>, messages des visiteurs</w:t>
+      </w:r>
+      <w:r>
+        <w:rPr>
+          <w:rFonts w:cstheme="minorHAnsi"/>
+        </w:rPr>
+        <w:t>).</w:t>
+      </w:r>
+    </w:p>
+    <w:p>
+      <w:pPr>
+        <w:jc w:val="both"/>
+        <w:rPr>
+          <w:rFonts w:cstheme="minorHAnsi"/>
+        </w:rPr>
+      </w:pPr>
+    </w:p>
+    <w:p>
+      <w:pPr>
+        <w:jc w:val="both"/>
+        <w:rPr>
+          <w:rFonts w:cstheme="minorHAnsi"/>
           <w:color w:val="002060"/>
           <w:sz w:val="32"/>
           <w:szCs w:val="32"/>
           <w:u w:val="single"/>
         </w:rPr>
-        <w:t>utilisateurs</w:t>
-      </w:r>
-    </w:p>
-    <w:p>
-      <w:pPr>
-        <w:jc w:val="both"/>
-        <w:rPr>
-          <w:rFonts w:cstheme="minorHAnsi"/>
-        </w:rPr>
-      </w:pPr>
-    </w:p>
-    <w:p>
-      <w:pPr>
-        <w:jc w:val="both"/>
-        <w:rPr>
-          <w:rFonts w:cstheme="minorHAnsi"/>
-        </w:rPr>
-      </w:pPr>
-      <w:r>
-        <w:rPr>
-          <w:rFonts w:cstheme="minorHAnsi"/>
-        </w:rPr>
-        <w:tab/>
-        <w:t>•</w:t>
-      </w:r>
-      <w:r>
-        <w:rPr>
-          <w:rFonts w:cstheme="minorHAnsi"/>
-        </w:rPr>
-        <w:tab/>
-        <w:t xml:space="preserve">Un système d’authentification a été mis en place, permettant aux utilisateurs de se connecter et de créer un profil. Les administrateurs ont accès à une interface de gestion via </w:t>
-      </w:r>
-      <w:proofErr w:type="spellStart"/>
-      <w:r>
-        <w:rPr>
-          <w:rFonts w:cstheme="minorHAnsi"/>
-        </w:rPr>
-        <w:t>EasyAdmin</w:t>
-      </w:r>
-      <w:proofErr w:type="spellEnd"/>
-      <w:r>
-        <w:rPr>
-          <w:rFonts w:cstheme="minorHAnsi"/>
-        </w:rPr>
-        <w:t>.</w:t>
-      </w:r>
-    </w:p>
-    <w:p>
-      <w:pPr>
-        <w:jc w:val="both"/>
-        <w:rPr>
-          <w:rFonts w:cstheme="minorHAnsi"/>
-        </w:rPr>
-      </w:pPr>
-      <w:r>
-        <w:rPr>
-          <w:rFonts w:cstheme="minorHAnsi"/>
-        </w:rPr>
-        <w:tab/>
-        <w:t>•</w:t>
-      </w:r>
-      <w:r>
-        <w:rPr>
-          <w:rFonts w:cstheme="minorHAnsi"/>
-        </w:rPr>
-        <w:tab/>
-        <w:t xml:space="preserve">Les utilisateurs authentifiés peuvent accéder à leur </w:t>
-      </w:r>
-      <w:r>
-        <w:rPr>
-          <w:rFonts w:cstheme="minorHAnsi"/>
-          <w:b/>
-          <w:bCs/>
-        </w:rPr>
-        <w:t>profil</w:t>
-      </w:r>
-      <w:r>
-        <w:rPr>
-          <w:rFonts w:cstheme="minorHAnsi"/>
-        </w:rPr>
-        <w:t xml:space="preserve"> et consulter leurs interactions passées avec le site (avis laissés, recettes partagées</w:t>
-      </w:r>
-      <w:r>
-        <w:rPr>
-          <w:rFonts w:cstheme="minorHAnsi"/>
-        </w:rPr>
-        <w:t>, messages des visiteurs</w:t>
-      </w:r>
-      <w:r>
-        <w:rPr>
-          <w:rFonts w:cstheme="minorHAnsi"/>
-        </w:rPr>
-        <w:t>).</w:t>
-      </w:r>
-    </w:p>
-    <w:p>
-      <w:pPr>
-        <w:jc w:val="both"/>
-        <w:rPr>
-          <w:rFonts w:cstheme="minorHAnsi"/>
-        </w:rPr>
-      </w:pPr>
-    </w:p>
-    <w:p>
-      <w:pPr>
-        <w:jc w:val="both"/>
-        <w:rPr>
-          <w:rFonts w:cstheme="minorHAnsi"/>
+      </w:pPr>
+      <w:r>
+        <w:rPr>
+          <w:rFonts w:cstheme="minorHAnsi"/>
+          <w:b/>
+          <w:bCs/>
           <w:color w:val="002060"/>
           <w:sz w:val="32"/>
           <w:szCs w:val="32"/>
           <w:u w:val="single"/>
         </w:rPr>
-      </w:pPr>
+        <w:t>6</w:t>
+      </w:r>
       <w:r>
         <w:rPr>
           <w:rFonts w:cstheme="minorHAnsi"/>
@@ -3416,142 +2878,128 @@
           <w:szCs w:val="32"/>
           <w:u w:val="single"/>
         </w:rPr>
-        <w:t>6</w:t>
-      </w:r>
-      <w:r>
-        <w:rPr>
-          <w:rFonts w:cstheme="minorHAnsi"/>
-          <w:b/>
-          <w:bCs/>
+        <w:t>. Gestion des avis et des notations</w:t>
+      </w:r>
+    </w:p>
+    <w:p>
+      <w:pPr>
+        <w:jc w:val="both"/>
+        <w:rPr>
+          <w:rFonts w:cstheme="minorHAnsi"/>
+        </w:rPr>
+      </w:pPr>
+    </w:p>
+    <w:p>
+      <w:pPr>
+        <w:jc w:val="both"/>
+        <w:rPr>
+          <w:rFonts w:cstheme="minorHAnsi"/>
+        </w:rPr>
+      </w:pPr>
+      <w:r>
+        <w:rPr>
+          <w:rFonts w:cstheme="minorHAnsi"/>
+        </w:rPr>
+        <w:t>Les utilisateurs peuvent laisser des avis sur les recettes, avec une note allant de 1 à 5 étoiles.</w:t>
+      </w:r>
+    </w:p>
+    <w:p>
+      <w:pPr>
+        <w:jc w:val="both"/>
+        <w:rPr>
+          <w:rFonts w:cstheme="minorHAnsi"/>
+        </w:rPr>
+      </w:pPr>
+      <w:r>
+        <w:rPr>
+          <w:rFonts w:cstheme="minorHAnsi"/>
+        </w:rPr>
+        <w:tab/>
+        <w:t>•</w:t>
+      </w:r>
+      <w:r>
+        <w:rPr>
+          <w:rFonts w:cstheme="minorHAnsi"/>
+        </w:rPr>
+        <w:tab/>
+        <w:t>Une modération par l’administrateur a été mise en place pour approuver ou non l’affichage des avis.</w:t>
+      </w:r>
+    </w:p>
+    <w:p>
+      <w:pPr>
+        <w:jc w:val="both"/>
+        <w:rPr>
+          <w:rFonts w:cstheme="minorHAnsi"/>
+        </w:rPr>
+      </w:pPr>
+      <w:r>
+        <w:rPr>
+          <w:rFonts w:cstheme="minorHAnsi"/>
+        </w:rPr>
+        <w:tab/>
+        <w:t>•</w:t>
+      </w:r>
+      <w:r>
+        <w:rPr>
+          <w:rFonts w:cstheme="minorHAnsi"/>
+        </w:rPr>
+        <w:tab/>
+        <w:t>Chaque avis peut être accompagné d’images que les utilisateurs partagent. Ces images sont adaptées pour s’afficher uniformément avec la fonctionnalité uk-cover.</w:t>
+      </w:r>
+    </w:p>
+    <w:p>
+      <w:pPr>
+        <w:jc w:val="both"/>
+        <w:rPr>
+          <w:rFonts w:cstheme="minorHAnsi"/>
+        </w:rPr>
+      </w:pPr>
+      <w:r>
+        <w:rPr>
+          <w:rFonts w:cstheme="minorHAnsi"/>
+        </w:rPr>
+        <w:tab/>
+        <w:t>•</w:t>
+      </w:r>
+      <w:r>
+        <w:rPr>
+          <w:rFonts w:cstheme="minorHAnsi"/>
+        </w:rPr>
+        <w:tab/>
+        <w:t>Un système de note moyenne par recette a été ajouté, calculant automatiquement la moyenne des notes des utilisateurs.</w:t>
+      </w:r>
+    </w:p>
+    <w:p>
+      <w:pPr>
+        <w:jc w:val="both"/>
+        <w:rPr>
+          <w:rFonts w:cstheme="minorHAnsi"/>
+        </w:rPr>
+      </w:pPr>
+    </w:p>
+    <w:p>
+      <w:pPr>
+        <w:jc w:val="both"/>
+        <w:rPr>
+          <w:rFonts w:cstheme="minorHAnsi"/>
           <w:color w:val="002060"/>
           <w:sz w:val="32"/>
           <w:szCs w:val="32"/>
           <w:u w:val="single"/>
         </w:rPr>
-        <w:t>. Gestion des avis et des notations</w:t>
-      </w:r>
-    </w:p>
-    <w:p>
-      <w:pPr>
-        <w:jc w:val="both"/>
-        <w:rPr>
-          <w:rFonts w:cstheme="minorHAnsi"/>
-        </w:rPr>
-      </w:pPr>
-    </w:p>
-    <w:p>
-      <w:pPr>
-        <w:jc w:val="both"/>
-        <w:rPr>
-          <w:rFonts w:cstheme="minorHAnsi"/>
-        </w:rPr>
-      </w:pPr>
-      <w:r>
-        <w:rPr>
-          <w:rFonts w:cstheme="minorHAnsi"/>
-        </w:rPr>
-        <w:t>Les utilisateurs peuvent laisser des avis sur les recettes, avec une note allant de 1 à 5 étoiles.</w:t>
-      </w:r>
-    </w:p>
-    <w:p>
-      <w:pPr>
-        <w:jc w:val="both"/>
-        <w:rPr>
-          <w:rFonts w:cstheme="minorHAnsi"/>
-        </w:rPr>
-      </w:pPr>
-      <w:r>
-        <w:rPr>
-          <w:rFonts w:cstheme="minorHAnsi"/>
-        </w:rPr>
-        <w:tab/>
-        <w:t>•</w:t>
-      </w:r>
-      <w:r>
-        <w:rPr>
-          <w:rFonts w:cstheme="minorHAnsi"/>
-        </w:rPr>
-        <w:tab/>
-        <w:t>Une modération par l’administrateur a été mise en place pour approuver ou non l’affichage des avis.</w:t>
-      </w:r>
-    </w:p>
-    <w:p>
-      <w:pPr>
-        <w:jc w:val="both"/>
-        <w:rPr>
-          <w:rFonts w:cstheme="minorHAnsi"/>
-        </w:rPr>
-      </w:pPr>
-      <w:r>
-        <w:rPr>
-          <w:rFonts w:cstheme="minorHAnsi"/>
-        </w:rPr>
-        <w:tab/>
-        <w:t>•</w:t>
-      </w:r>
-      <w:r>
-        <w:rPr>
-          <w:rFonts w:cstheme="minorHAnsi"/>
-        </w:rPr>
-        <w:tab/>
-        <w:t xml:space="preserve">Chaque avis peut être accompagné d’images que les utilisateurs partagent. Ces images sont adaptées pour s’afficher uniformément avec la fonctionnalité </w:t>
-      </w:r>
-      <w:proofErr w:type="spellStart"/>
-      <w:r>
-        <w:rPr>
-          <w:rFonts w:cstheme="minorHAnsi"/>
-        </w:rPr>
-        <w:t>uk</w:t>
-      </w:r>
-      <w:proofErr w:type="spellEnd"/>
-      <w:r>
-        <w:rPr>
-          <w:rFonts w:cstheme="minorHAnsi"/>
-        </w:rPr>
-        <w:t>-cover.</w:t>
-      </w:r>
-    </w:p>
-    <w:p>
-      <w:pPr>
-        <w:jc w:val="both"/>
-        <w:rPr>
-          <w:rFonts w:cstheme="minorHAnsi"/>
-        </w:rPr>
-      </w:pPr>
-      <w:r>
-        <w:rPr>
-          <w:rFonts w:cstheme="minorHAnsi"/>
-        </w:rPr>
-        <w:tab/>
-        <w:t>•</w:t>
-      </w:r>
-      <w:r>
-        <w:rPr>
-          <w:rFonts w:cstheme="minorHAnsi"/>
-        </w:rPr>
-        <w:tab/>
-        <w:t>Un système de note moyenne par recette a été ajouté, calculant automatiquement la moyenne des notes des utilisateurs.</w:t>
-      </w:r>
-    </w:p>
-    <w:p>
-      <w:pPr>
-        <w:jc w:val="both"/>
-        <w:rPr>
-          <w:rFonts w:cstheme="minorHAnsi"/>
-        </w:rPr>
-      </w:pPr>
-    </w:p>
-    <w:p>
-      <w:pPr>
-        <w:jc w:val="both"/>
-        <w:rPr>
-          <w:rFonts w:cstheme="minorHAnsi"/>
+      </w:pPr>
+      <w:r>
+        <w:rPr>
+          <w:rFonts w:cstheme="minorHAnsi"/>
+          <w:b/>
+          <w:bCs/>
           <w:color w:val="002060"/>
           <w:sz w:val="32"/>
           <w:szCs w:val="32"/>
           <w:u w:val="single"/>
         </w:rPr>
-      </w:pPr>
+        <w:t>7</w:t>
+      </w:r>
       <w:r>
         <w:rPr>
           <w:rFonts w:cstheme="minorHAnsi"/>
@@ -3562,190 +3010,148 @@
           <w:szCs w:val="32"/>
           <w:u w:val="single"/>
         </w:rPr>
-        <w:t>7</w:t>
-      </w:r>
-      <w:r>
-        <w:rPr>
-          <w:rFonts w:cstheme="minorHAnsi"/>
-          <w:b/>
-          <w:bCs/>
+        <w:t>. Fonctionnalités d’administration</w:t>
+      </w:r>
+    </w:p>
+    <w:p>
+      <w:pPr>
+        <w:jc w:val="both"/>
+        <w:rPr>
+          <w:rFonts w:cstheme="minorHAnsi"/>
+        </w:rPr>
+      </w:pPr>
+    </w:p>
+    <w:p>
+      <w:pPr>
+        <w:jc w:val="both"/>
+        <w:rPr>
+          <w:rFonts w:cstheme="minorHAnsi"/>
+        </w:rPr>
+      </w:pPr>
+      <w:r>
+        <w:rPr>
+          <w:rFonts w:cstheme="minorHAnsi"/>
+        </w:rPr>
+        <w:t xml:space="preserve">Le site intègre un espace dédié aux administrateurs, qui permet de gérer les recettes, les </w:t>
+      </w:r>
+      <w:r>
+        <w:rPr>
+          <w:rFonts w:cstheme="minorHAnsi"/>
+        </w:rPr>
+        <w:t xml:space="preserve">utilisateurs, et les avis. </w:t>
+      </w:r>
+    </w:p>
+    <w:p>
+      <w:pPr>
+        <w:jc w:val="both"/>
+        <w:rPr>
+          <w:rFonts w:cstheme="minorHAnsi"/>
+        </w:rPr>
+      </w:pPr>
+      <w:r>
+        <w:rPr>
+          <w:rFonts w:cstheme="minorHAnsi"/>
+        </w:rPr>
+        <w:tab/>
+        <w:t>•</w:t>
+      </w:r>
+      <w:r>
+        <w:rPr>
+          <w:rFonts w:cstheme="minorHAnsi"/>
+        </w:rPr>
+        <w:tab/>
+        <w:t>Un dashboard d’administration a été configuré via EasyAdmin. Il permet à l’administrateur de gérer les recettes, les avis des utilisateurs, les messages de contact, et les utilisateurs eux-mêmes.</w:t>
+      </w:r>
+    </w:p>
+    <w:p>
+      <w:pPr>
+        <w:jc w:val="both"/>
+        <w:rPr>
+          <w:rFonts w:cstheme="minorHAnsi"/>
+        </w:rPr>
+      </w:pPr>
+      <w:r>
+        <w:rPr>
+          <w:rFonts w:cstheme="minorHAnsi"/>
+        </w:rPr>
+        <w:t>Un système complet de gestion des recettes a été mis en place. Les recettes sont associées à des catégories, avec un CRUD permettant de les créer, lire, mettre à jour, et supprimer.</w:t>
+      </w:r>
+    </w:p>
+    <w:p>
+      <w:pPr>
+        <w:jc w:val="both"/>
+        <w:rPr>
+          <w:rFonts w:cstheme="minorHAnsi"/>
+        </w:rPr>
+      </w:pPr>
+      <w:r>
+        <w:rPr>
+          <w:rFonts w:cstheme="minorHAnsi"/>
+        </w:rPr>
+        <w:tab/>
+        <w:t>•</w:t>
+      </w:r>
+      <w:r>
+        <w:rPr>
+          <w:rFonts w:cstheme="minorHAnsi"/>
+        </w:rPr>
+        <w:tab/>
+        <w:t>Les recettes incluent plusieurs propriétés comme le nom, les ingrédients, le temps de cuisson, et une description détaillée.</w:t>
+      </w:r>
+    </w:p>
+    <w:p>
+      <w:pPr>
+        <w:jc w:val="both"/>
+        <w:rPr>
+          <w:rFonts w:cstheme="minorHAnsi"/>
+        </w:rPr>
+      </w:pPr>
+      <w:r>
+        <w:rPr>
+          <w:rFonts w:cstheme="minorHAnsi"/>
+        </w:rPr>
+        <w:tab/>
+        <w:t>•</w:t>
+      </w:r>
+      <w:r>
+        <w:rPr>
+          <w:rFonts w:cstheme="minorHAnsi"/>
+        </w:rPr>
+        <w:tab/>
+        <w:t>J’ai aussi intégré un système de gestion d’images pour permettre aux administrateurs d’ajouter plusieurs images aux recettes. Un slider a été implémenté pour que ces images soient affichées dans un diaporama sur chaque page de recette.</w:t>
+      </w:r>
+    </w:p>
+    <w:p>
+      <w:pPr>
+        <w:jc w:val="both"/>
+        <w:rPr>
+          <w:rFonts w:cstheme="minorHAnsi"/>
+        </w:rPr>
+      </w:pPr>
+    </w:p>
+    <w:p>
+      <w:pPr>
+        <w:jc w:val="both"/>
+        <w:rPr>
+          <w:rFonts w:cstheme="minorHAnsi"/>
           <w:color w:val="002060"/>
           <w:sz w:val="32"/>
           <w:szCs w:val="32"/>
           <w:u w:val="single"/>
         </w:rPr>
-        <w:t>. Fonctionnalités d’administration</w:t>
-      </w:r>
-    </w:p>
-    <w:p>
-      <w:pPr>
-        <w:jc w:val="both"/>
-        <w:rPr>
-          <w:rFonts w:cstheme="minorHAnsi"/>
-        </w:rPr>
-      </w:pPr>
-    </w:p>
-    <w:p>
-      <w:pPr>
-        <w:jc w:val="both"/>
-        <w:rPr>
-          <w:rFonts w:cstheme="minorHAnsi"/>
-        </w:rPr>
-      </w:pPr>
-      <w:r>
-        <w:rPr>
-          <w:rFonts w:cstheme="minorHAnsi"/>
-        </w:rPr>
-        <w:t xml:space="preserve">Le site intègre un espace dédié aux administrateurs, qui permet de gérer les recettes, les </w:t>
-      </w:r>
-      <w:r>
-        <w:rPr>
-          <w:rFonts w:cstheme="minorHAnsi"/>
-        </w:rPr>
-        <w:t xml:space="preserve">utilisateurs, et les avis. </w:t>
-      </w:r>
-    </w:p>
-    <w:p>
-      <w:pPr>
-        <w:jc w:val="both"/>
-        <w:rPr>
-          <w:rFonts w:cstheme="minorHAnsi"/>
-        </w:rPr>
-      </w:pPr>
-      <w:r>
-        <w:rPr>
-          <w:rFonts w:cstheme="minorHAnsi"/>
-        </w:rPr>
-        <w:tab/>
-        <w:t>•</w:t>
-      </w:r>
-      <w:r>
-        <w:rPr>
-          <w:rFonts w:cstheme="minorHAnsi"/>
-        </w:rPr>
-        <w:tab/>
-        <w:t xml:space="preserve">Un </w:t>
-      </w:r>
-      <w:proofErr w:type="spellStart"/>
-      <w:r>
-        <w:rPr>
-          <w:rFonts w:cstheme="minorHAnsi"/>
-        </w:rPr>
-        <w:t>dashboard</w:t>
-      </w:r>
-      <w:proofErr w:type="spellEnd"/>
-      <w:r>
-        <w:rPr>
-          <w:rFonts w:cstheme="minorHAnsi"/>
-        </w:rPr>
-        <w:t xml:space="preserve"> d’administration a été configuré via </w:t>
-      </w:r>
-      <w:proofErr w:type="spellStart"/>
-      <w:r>
-        <w:rPr>
-          <w:rFonts w:cstheme="minorHAnsi"/>
-        </w:rPr>
-        <w:t>EasyAdmin</w:t>
-      </w:r>
-      <w:proofErr w:type="spellEnd"/>
-      <w:r>
-        <w:rPr>
-          <w:rFonts w:cstheme="minorHAnsi"/>
-        </w:rPr>
-        <w:t>. Il permet à l’administrateur de gérer les recettes, les avis des utilisateurs, les messages de contact, et les utilisateurs eux-mêmes.</w:t>
-      </w:r>
-    </w:p>
-    <w:p>
-      <w:pPr>
-        <w:jc w:val="both"/>
-        <w:rPr>
-          <w:rFonts w:cstheme="minorHAnsi"/>
-        </w:rPr>
-      </w:pPr>
-      <w:r>
-        <w:rPr>
-          <w:rFonts w:cstheme="minorHAnsi"/>
-        </w:rPr>
-        <w:t>Un système complet de gestion des recettes a été mis en place. Les recettes sont associées à des catégories, avec un CRUD permettant de les créer, lire, mettre à jour, et supprimer.</w:t>
-      </w:r>
-    </w:p>
-    <w:p>
-      <w:pPr>
-        <w:jc w:val="both"/>
-        <w:rPr>
-          <w:rFonts w:cstheme="minorHAnsi"/>
-        </w:rPr>
-      </w:pPr>
-      <w:r>
-        <w:rPr>
-          <w:rFonts w:cstheme="minorHAnsi"/>
-        </w:rPr>
-        <w:tab/>
-        <w:t>•</w:t>
-      </w:r>
-      <w:r>
-        <w:rPr>
-          <w:rFonts w:cstheme="minorHAnsi"/>
-        </w:rPr>
-        <w:tab/>
-        <w:t>Les recettes incluent plusieurs propriétés comme le nom, les ingrédients, le temps de cuisson, et une description détaillée.</w:t>
-      </w:r>
-    </w:p>
-    <w:p>
-      <w:pPr>
-        <w:jc w:val="both"/>
-        <w:rPr>
-          <w:rFonts w:cstheme="minorHAnsi"/>
-        </w:rPr>
-      </w:pPr>
-      <w:r>
-        <w:rPr>
-          <w:rFonts w:cstheme="minorHAnsi"/>
-        </w:rPr>
-        <w:tab/>
-        <w:t>•</w:t>
-      </w:r>
-      <w:r>
-        <w:rPr>
-          <w:rFonts w:cstheme="minorHAnsi"/>
-        </w:rPr>
-        <w:tab/>
-        <w:t xml:space="preserve">J’ai aussi intégré un système de gestion d’images pour permettre aux administrateurs d’ajouter plusieurs images aux recettes. Un </w:t>
-      </w:r>
-      <w:proofErr w:type="spellStart"/>
-      <w:r>
-        <w:rPr>
-          <w:rFonts w:cstheme="minorHAnsi"/>
-        </w:rPr>
-        <w:t>slider</w:t>
-      </w:r>
-      <w:proofErr w:type="spellEnd"/>
-      <w:r>
-        <w:rPr>
-          <w:rFonts w:cstheme="minorHAnsi"/>
-        </w:rPr>
-        <w:t xml:space="preserve"> a été implémenté pour que ces images soient affichées dans un diaporama sur chaque page de recette.</w:t>
-      </w:r>
-    </w:p>
-    <w:p>
-      <w:pPr>
-        <w:jc w:val="both"/>
-        <w:rPr>
-          <w:rFonts w:cstheme="minorHAnsi"/>
-        </w:rPr>
-      </w:pPr>
-    </w:p>
-    <w:p>
-      <w:pPr>
-        <w:jc w:val="both"/>
-        <w:rPr>
-          <w:rFonts w:cstheme="minorHAnsi"/>
+      </w:pPr>
+      <w:r>
+        <w:rPr>
+          <w:rFonts w:cstheme="minorHAnsi"/>
+          <w:b/>
+          <w:bCs/>
           <w:color w:val="002060"/>
           <w:sz w:val="32"/>
           <w:szCs w:val="32"/>
           <w:u w:val="single"/>
         </w:rPr>
-      </w:pPr>
+        <w:t>8</w:t>
+      </w:r>
       <w:r>
         <w:rPr>
           <w:rFonts w:cstheme="minorHAnsi"/>
@@ -3756,7 +3162,7 @@
           <w:szCs w:val="32"/>
           <w:u w:val="single"/>
         </w:rPr>
-        <w:t>8</w:t>
+        <w:t xml:space="preserve">. </w:t>
       </w:r>
       <w:r>
         <w:rPr>
@@ -3768,132 +3174,133 @@
           <w:szCs w:val="32"/>
           <w:u w:val="single"/>
         </w:rPr>
-        <w:t xml:space="preserve">. </w:t>
-      </w:r>
-      <w:r>
-        <w:rPr>
-          <w:rFonts w:cstheme="minorHAnsi"/>
-          <w:b/>
-          <w:bCs/>
+        <w:t>Système de recherche et de filtrage</w:t>
+      </w:r>
+    </w:p>
+    <w:p>
+      <w:pPr>
+        <w:jc w:val="both"/>
+        <w:rPr>
+          <w:rFonts w:cstheme="minorHAnsi"/>
+        </w:rPr>
+      </w:pPr>
+    </w:p>
+    <w:p>
+      <w:pPr>
+        <w:jc w:val="both"/>
+        <w:rPr>
+          <w:rFonts w:cstheme="minorHAnsi"/>
+        </w:rPr>
+      </w:pPr>
+      <w:r>
+        <w:rPr>
+          <w:rFonts w:cstheme="minorHAnsi"/>
+        </w:rPr>
+        <w:tab/>
+        <w:t>•</w:t>
+      </w:r>
+      <w:r>
+        <w:rPr>
+          <w:rFonts w:cstheme="minorHAnsi"/>
+        </w:rPr>
+        <w:tab/>
+        <w:t>J’ai aussi intégré un formulaire de recherche pour permettre aux utilisateurs de chercher une recette par son nom.</w:t>
+      </w:r>
+    </w:p>
+    <w:p>
+      <w:pPr>
+        <w:jc w:val="both"/>
+        <w:rPr>
+          <w:rFonts w:cstheme="minorHAnsi"/>
+        </w:rPr>
+      </w:pPr>
+      <w:r>
+        <w:rPr>
+          <w:rFonts w:cstheme="minorHAnsi"/>
+        </w:rPr>
+        <w:tab/>
+        <w:t>•</w:t>
+      </w:r>
+      <w:r>
+        <w:rPr>
+          <w:rFonts w:cstheme="minorHAnsi"/>
+        </w:rPr>
+        <w:tab/>
+        <w:t>Un système de filtres a été mis en place sur les recettes, en les triant par catégories. Cela permet aux utilisateurs de naviguer facilement à travers les différentes sections du site.</w:t>
+      </w:r>
+    </w:p>
+    <w:p>
+      <w:pPr>
+        <w:jc w:val="both"/>
+        <w:rPr>
+          <w:rFonts w:cstheme="minorHAnsi"/>
+        </w:rPr>
+      </w:pPr>
+    </w:p>
+    <w:p>
+      <w:pPr>
+        <w:jc w:val="both"/>
+        <w:rPr>
+          <w:rFonts w:cstheme="minorHAnsi"/>
+        </w:rPr>
+      </w:pPr>
+    </w:p>
+    <w:p>
+      <w:pPr>
+        <w:jc w:val="both"/>
+        <w:rPr>
+          <w:rFonts w:cstheme="minorHAnsi"/>
+        </w:rPr>
+      </w:pPr>
+    </w:p>
+    <w:p>
+      <w:pPr>
+        <w:jc w:val="both"/>
+        <w:rPr>
+          <w:rFonts w:cstheme="minorHAnsi"/>
+        </w:rPr>
+      </w:pPr>
+    </w:p>
+    <w:p>
+      <w:pPr>
+        <w:jc w:val="both"/>
+        <w:rPr>
+          <w:rFonts w:cstheme="minorHAnsi"/>
+        </w:rPr>
+      </w:pPr>
+    </w:p>
+    <w:p>
+      <w:pPr>
+        <w:jc w:val="both"/>
+        <w:rPr>
+          <w:rFonts w:cstheme="minorHAnsi"/>
+        </w:rPr>
+      </w:pPr>
+    </w:p>
+    <w:p>
+      <w:pPr>
+        <w:jc w:val="both"/>
+        <w:rPr>
+          <w:rFonts w:cstheme="minorHAnsi"/>
           <w:color w:val="002060"/>
           <w:sz w:val="32"/>
           <w:szCs w:val="32"/>
           <w:u w:val="single"/>
         </w:rPr>
-        <w:t>Système de recherche et de filtrage</w:t>
-      </w:r>
-    </w:p>
-    <w:p>
-      <w:pPr>
-        <w:jc w:val="both"/>
-        <w:rPr>
-          <w:rFonts w:cstheme="minorHAnsi"/>
-        </w:rPr>
-      </w:pPr>
-    </w:p>
-    <w:p>
-      <w:pPr>
-        <w:jc w:val="both"/>
-        <w:rPr>
-          <w:rFonts w:cstheme="minorHAnsi"/>
-        </w:rPr>
-      </w:pPr>
-      <w:r>
-        <w:rPr>
-          <w:rFonts w:cstheme="minorHAnsi"/>
-        </w:rPr>
-        <w:tab/>
-        <w:t>•</w:t>
-      </w:r>
-      <w:r>
-        <w:rPr>
-          <w:rFonts w:cstheme="minorHAnsi"/>
-        </w:rPr>
-        <w:tab/>
-        <w:t>J’ai aussi intégré un formulaire de recherche pour permettre aux utilisateurs de chercher une recette par son nom.</w:t>
-      </w:r>
-    </w:p>
-    <w:p>
-      <w:pPr>
-        <w:jc w:val="both"/>
-        <w:rPr>
-          <w:rFonts w:cstheme="minorHAnsi"/>
-        </w:rPr>
-      </w:pPr>
-      <w:r>
-        <w:rPr>
-          <w:rFonts w:cstheme="minorHAnsi"/>
-        </w:rPr>
-        <w:tab/>
-        <w:t>•</w:t>
-      </w:r>
-      <w:r>
-        <w:rPr>
-          <w:rFonts w:cstheme="minorHAnsi"/>
-        </w:rPr>
-        <w:tab/>
-        <w:t>Un système de filtres a été mis en place sur les recettes, en les triant par catégories. Cela permet aux utilisateurs de naviguer facilement à travers les différentes sections du site.</w:t>
-      </w:r>
-    </w:p>
-    <w:p>
-      <w:pPr>
-        <w:jc w:val="both"/>
-        <w:rPr>
-          <w:rFonts w:cstheme="minorHAnsi"/>
-        </w:rPr>
-      </w:pPr>
-    </w:p>
-    <w:p>
-      <w:pPr>
-        <w:jc w:val="both"/>
-        <w:rPr>
-          <w:rFonts w:cstheme="minorHAnsi"/>
-        </w:rPr>
-      </w:pPr>
-    </w:p>
-    <w:p>
-      <w:pPr>
-        <w:jc w:val="both"/>
-        <w:rPr>
-          <w:rFonts w:cstheme="minorHAnsi"/>
-        </w:rPr>
-      </w:pPr>
-    </w:p>
-    <w:p>
-      <w:pPr>
-        <w:jc w:val="both"/>
-        <w:rPr>
-          <w:rFonts w:cstheme="minorHAnsi"/>
-        </w:rPr>
-      </w:pPr>
-    </w:p>
-    <w:p>
-      <w:pPr>
-        <w:jc w:val="both"/>
-        <w:rPr>
-          <w:rFonts w:cstheme="minorHAnsi"/>
-        </w:rPr>
-      </w:pPr>
-    </w:p>
-    <w:p>
-      <w:pPr>
-        <w:jc w:val="both"/>
-        <w:rPr>
-          <w:rFonts w:cstheme="minorHAnsi"/>
-        </w:rPr>
-      </w:pPr>
-    </w:p>
-    <w:p>
-      <w:pPr>
-        <w:jc w:val="both"/>
-        <w:rPr>
-          <w:rFonts w:cstheme="minorHAnsi"/>
+      </w:pPr>
+      <w:r>
+        <w:rPr>
+          <w:rFonts w:cstheme="minorHAnsi"/>
+          <w:b/>
+          <w:bCs/>
           <w:color w:val="002060"/>
           <w:sz w:val="32"/>
           <w:szCs w:val="32"/>
           <w:u w:val="single"/>
         </w:rPr>
-      </w:pPr>
+        <w:lastRenderedPageBreak/>
+        <w:t>8</w:t>
+      </w:r>
       <w:r>
         <w:rPr>
           <w:rFonts w:cstheme="minorHAnsi"/>
@@ -3904,10 +3311,162 @@
           <w:szCs w:val="32"/>
           <w:u w:val="single"/>
         </w:rPr>
-        <w:lastRenderedPageBreak/>
-        <w:t>8</w:t>
-      </w:r>
-      <w:r>
+        <w:t>. Gestion des emails et notifications</w:t>
+      </w:r>
+    </w:p>
+    <w:p>
+      <w:pPr>
+        <w:jc w:val="both"/>
+        <w:rPr>
+          <w:rFonts w:cstheme="minorHAnsi"/>
+        </w:rPr>
+      </w:pPr>
+    </w:p>
+    <w:p>
+      <w:pPr>
+        <w:jc w:val="both"/>
+        <w:rPr>
+          <w:rFonts w:cstheme="minorHAnsi"/>
+        </w:rPr>
+      </w:pPr>
+      <w:r>
+        <w:rPr>
+          <w:rFonts w:cstheme="minorHAnsi"/>
+        </w:rPr>
+        <w:t>Une fonctionnalité d’envoi d’emails a été implémentée pour informer les utilisateurs des actions importantes :</w:t>
+      </w:r>
+    </w:p>
+    <w:p>
+      <w:pPr>
+        <w:jc w:val="both"/>
+        <w:rPr>
+          <w:rFonts w:cstheme="minorHAnsi"/>
+        </w:rPr>
+      </w:pPr>
+    </w:p>
+    <w:p>
+      <w:pPr>
+        <w:jc w:val="both"/>
+        <w:rPr>
+          <w:rFonts w:cstheme="minorHAnsi"/>
+        </w:rPr>
+      </w:pPr>
+      <w:r>
+        <w:rPr>
+          <w:rFonts w:cstheme="minorHAnsi"/>
+        </w:rPr>
+        <w:tab/>
+        <w:t>•</w:t>
+      </w:r>
+      <w:r>
+        <w:rPr>
+          <w:rFonts w:cstheme="minorHAnsi"/>
+        </w:rPr>
+        <w:tab/>
+      </w:r>
+      <w:r>
+        <w:rPr>
+          <w:rFonts w:cstheme="minorHAnsi"/>
+          <w:b/>
+          <w:bCs/>
+        </w:rPr>
+        <w:t>Réinitialisation de mot de passe</w:t>
+      </w:r>
+      <w:r>
+        <w:rPr>
+          <w:rFonts w:cstheme="minorHAnsi"/>
+        </w:rPr>
+        <w:t xml:space="preserve"> : lorsqu’un utilisateur oublie son mot de passe, un email est automatiquement envoyé pour permettre la réinitialisation.</w:t>
+      </w:r>
+    </w:p>
+    <w:p>
+      <w:pPr>
+        <w:jc w:val="both"/>
+        <w:rPr>
+          <w:rFonts w:cstheme="minorHAnsi"/>
+        </w:rPr>
+      </w:pPr>
+      <w:r>
+        <w:rPr>
+          <w:rFonts w:cstheme="minorHAnsi"/>
+        </w:rPr>
+        <w:tab/>
+        <w:t>•</w:t>
+      </w:r>
+      <w:r>
+        <w:rPr>
+          <w:rFonts w:cstheme="minorHAnsi"/>
+        </w:rPr>
+        <w:tab/>
+      </w:r>
+      <w:r>
+        <w:rPr>
+          <w:rFonts w:cstheme="minorHAnsi"/>
+          <w:b/>
+          <w:bCs/>
+        </w:rPr>
+        <w:t>SMTP</w:t>
+      </w:r>
+      <w:r>
+        <w:rPr>
+          <w:rFonts w:cstheme="minorHAnsi"/>
+        </w:rPr>
+        <w:t xml:space="preserve"> avec Hostinger pour la production : après la mise en place des enregistrements </w:t>
+      </w:r>
+      <w:r>
+        <w:rPr>
+          <w:rFonts w:cstheme="minorHAnsi"/>
+          <w:b/>
+          <w:bCs/>
+        </w:rPr>
+        <w:t>SPF</w:t>
+      </w:r>
+      <w:r>
+        <w:rPr>
+          <w:rFonts w:cstheme="minorHAnsi"/>
+        </w:rPr>
+        <w:t xml:space="preserve">, </w:t>
+      </w:r>
+      <w:r>
+        <w:rPr>
+          <w:rFonts w:cstheme="minorHAnsi"/>
+          <w:b/>
+          <w:bCs/>
+        </w:rPr>
+        <w:t>DKIM</w:t>
+      </w:r>
+      <w:r>
+        <w:rPr>
+          <w:rFonts w:cstheme="minorHAnsi"/>
+        </w:rPr>
+        <w:t xml:space="preserve"> et </w:t>
+      </w:r>
+      <w:r>
+        <w:rPr>
+          <w:rFonts w:cstheme="minorHAnsi"/>
+          <w:b/>
+          <w:bCs/>
+        </w:rPr>
+        <w:t>DMARC</w:t>
+      </w:r>
+      <w:r>
+        <w:rPr>
+          <w:rFonts w:cstheme="minorHAnsi"/>
+        </w:rPr>
+        <w:t>, le serveur SMTP permet un envoi sécurisé et fiable des emails de notification.</w:t>
+      </w:r>
+    </w:p>
+    <w:p>
+      <w:pPr>
+        <w:jc w:val="both"/>
+        <w:rPr>
+          <w:rFonts w:cstheme="minorHAnsi"/>
+        </w:rPr>
+      </w:pPr>
+    </w:p>
+    <w:p>
+      <w:pPr>
+        <w:jc w:val="both"/>
         <w:rPr>
           <w:rFonts w:cstheme="minorHAnsi"/>
           <w:b/>
@@ -3917,176 +3476,8 @@
           <w:szCs w:val="32"/>
           <w:u w:val="single"/>
         </w:rPr>
-        <w:t>. Gestion des emails et notifications</w:t>
-      </w:r>
-    </w:p>
-    <w:p>
-      <w:pPr>
-        <w:jc w:val="both"/>
-        <w:rPr>
-          <w:rFonts w:cstheme="minorHAnsi"/>
-        </w:rPr>
-      </w:pPr>
-    </w:p>
-    <w:p>
-      <w:pPr>
-        <w:jc w:val="both"/>
-        <w:rPr>
-          <w:rFonts w:cstheme="minorHAnsi"/>
-        </w:rPr>
-      </w:pPr>
-      <w:r>
-        <w:rPr>
-          <w:rFonts w:cstheme="minorHAnsi"/>
-        </w:rPr>
-        <w:t>Une fonctionnalité d’envoi d’emails a été implémentée pour informer les utilisateurs des actions importantes :</w:t>
-      </w:r>
-    </w:p>
-    <w:p>
-      <w:pPr>
-        <w:jc w:val="both"/>
-        <w:rPr>
-          <w:rFonts w:cstheme="minorHAnsi"/>
-        </w:rPr>
-      </w:pPr>
-    </w:p>
-    <w:p>
-      <w:pPr>
-        <w:jc w:val="both"/>
-        <w:rPr>
-          <w:rFonts w:cstheme="minorHAnsi"/>
-        </w:rPr>
-      </w:pPr>
-      <w:r>
-        <w:rPr>
-          <w:rFonts w:cstheme="minorHAnsi"/>
-        </w:rPr>
-        <w:tab/>
-        <w:t>•</w:t>
-      </w:r>
-      <w:r>
-        <w:rPr>
-          <w:rFonts w:cstheme="minorHAnsi"/>
-        </w:rPr>
-        <w:tab/>
-      </w:r>
-      <w:r>
-        <w:rPr>
-          <w:rFonts w:cstheme="minorHAnsi"/>
-          <w:b/>
-          <w:bCs/>
-        </w:rPr>
-        <w:t>Réinitialisation de mot de passe</w:t>
-      </w:r>
-      <w:r>
-        <w:rPr>
-          <w:rFonts w:cstheme="minorHAnsi"/>
-        </w:rPr>
-        <w:t xml:space="preserve"> : lorsqu’un utilisateur oublie son mot de passe, un email est automatiquement envoyé pour permettre la réinitialisation.</w:t>
-      </w:r>
-    </w:p>
-    <w:p>
-      <w:pPr>
-        <w:jc w:val="both"/>
-        <w:rPr>
-          <w:rFonts w:cstheme="minorHAnsi"/>
-        </w:rPr>
-      </w:pPr>
-      <w:r>
-        <w:rPr>
-          <w:rFonts w:cstheme="minorHAnsi"/>
-        </w:rPr>
-        <w:tab/>
-        <w:t>•</w:t>
-      </w:r>
-      <w:r>
-        <w:rPr>
-          <w:rFonts w:cstheme="minorHAnsi"/>
-        </w:rPr>
-        <w:tab/>
-      </w:r>
-      <w:r>
-        <w:rPr>
-          <w:rFonts w:cstheme="minorHAnsi"/>
-          <w:b/>
-          <w:bCs/>
-        </w:rPr>
-        <w:t>SMTP</w:t>
-      </w:r>
-      <w:r>
-        <w:rPr>
-          <w:rFonts w:cstheme="minorHAnsi"/>
-        </w:rPr>
-        <w:t xml:space="preserve"> avec </w:t>
-      </w:r>
-      <w:proofErr w:type="spellStart"/>
-      <w:r>
-        <w:rPr>
-          <w:rFonts w:cstheme="minorHAnsi"/>
-        </w:rPr>
-        <w:t>Hostinger</w:t>
-      </w:r>
-      <w:proofErr w:type="spellEnd"/>
-      <w:r>
-        <w:rPr>
-          <w:rFonts w:cstheme="minorHAnsi"/>
-        </w:rPr>
-        <w:t xml:space="preserve"> pour la production : après la mise en place des enregistrements </w:t>
-      </w:r>
-      <w:r>
-        <w:rPr>
-          <w:rFonts w:cstheme="minorHAnsi"/>
-          <w:b/>
-          <w:bCs/>
-        </w:rPr>
-        <w:t>SPF</w:t>
-      </w:r>
-      <w:r>
-        <w:rPr>
-          <w:rFonts w:cstheme="minorHAnsi"/>
-        </w:rPr>
-        <w:t xml:space="preserve">, </w:t>
-      </w:r>
-      <w:r>
-        <w:rPr>
-          <w:rFonts w:cstheme="minorHAnsi"/>
-          <w:b/>
-          <w:bCs/>
-        </w:rPr>
-        <w:t>DKIM</w:t>
-      </w:r>
-      <w:r>
-        <w:rPr>
-          <w:rFonts w:cstheme="minorHAnsi"/>
-        </w:rPr>
-        <w:t xml:space="preserve"> et </w:t>
-      </w:r>
-      <w:r>
-        <w:rPr>
-          <w:rFonts w:cstheme="minorHAnsi"/>
-          <w:b/>
-          <w:bCs/>
-        </w:rPr>
-        <w:t>DMARC</w:t>
-      </w:r>
-      <w:r>
-        <w:rPr>
-          <w:rFonts w:cstheme="minorHAnsi"/>
-        </w:rPr>
-        <w:t>, le serveur SMTP permet un envoi sécurisé et fiable des emails de notification.</w:t>
-      </w:r>
-    </w:p>
-    <w:p>
-      <w:pPr>
-        <w:jc w:val="both"/>
-        <w:rPr>
-          <w:rFonts w:cstheme="minorHAnsi"/>
-        </w:rPr>
-      </w:pPr>
-    </w:p>
-    <w:p>
-      <w:pPr>
-        <w:jc w:val="both"/>
+      </w:pPr>
+      <w:r>
         <w:rPr>
           <w:rFonts w:cstheme="minorHAnsi"/>
           <w:b/>
@@ -4096,7 +3487,8 @@
           <w:szCs w:val="32"/>
           <w:u w:val="single"/>
         </w:rPr>
-      </w:pPr>
+        <w:t>9</w:t>
+      </w:r>
       <w:r>
         <w:rPr>
           <w:rFonts w:cstheme="minorHAnsi"/>
@@ -4107,7 +3499,7 @@
           <w:szCs w:val="32"/>
           <w:u w:val="single"/>
         </w:rPr>
-        <w:t>9</w:t>
+        <w:t xml:space="preserve">. </w:t>
       </w:r>
       <w:r>
         <w:rPr>
@@ -4119,100 +3511,85 @@
           <w:szCs w:val="32"/>
           <w:u w:val="single"/>
         </w:rPr>
-        <w:t xml:space="preserve">. </w:t>
-      </w:r>
-      <w:r>
-        <w:rPr>
-          <w:rFonts w:cstheme="minorHAnsi"/>
-          <w:b/>
-          <w:bCs/>
+        <w:t>Fonctionnalités de recherche SEO</w:t>
+      </w:r>
+    </w:p>
+    <w:p>
+      <w:pPr>
+        <w:jc w:val="both"/>
+        <w:rPr>
+          <w:rFonts w:cstheme="minorHAnsi"/>
+        </w:rPr>
+      </w:pPr>
+    </w:p>
+    <w:p>
+      <w:pPr>
+        <w:jc w:val="both"/>
+        <w:rPr>
+          <w:rFonts w:cstheme="minorHAnsi"/>
+        </w:rPr>
+      </w:pPr>
+      <w:r>
+        <w:rPr>
+          <w:rFonts w:cstheme="minorHAnsi"/>
+        </w:rPr>
+        <w:t>J’ai</w:t>
+      </w:r>
+      <w:r>
+        <w:rPr>
+          <w:rFonts w:cstheme="minorHAnsi"/>
+        </w:rPr>
+        <w:t xml:space="preserve"> optimisé le site pour le référencement naturel (SEO) en prenant soin d’ajouter des balises meta appropriées, en structurant les titres (&lt;h1&gt;, &lt;h2&gt;, etc.), et en rendant le contenu accessible via des URL propres.</w:t>
+      </w:r>
+    </w:p>
+    <w:p>
+      <w:pPr>
+        <w:jc w:val="both"/>
+        <w:rPr>
+          <w:rFonts w:cstheme="minorHAnsi"/>
+        </w:rPr>
+      </w:pPr>
+      <w:r>
+        <w:rPr>
+          <w:rFonts w:cstheme="minorHAnsi"/>
+        </w:rPr>
+        <w:tab/>
+        <w:t>•</w:t>
+      </w:r>
+      <w:r>
+        <w:rPr>
+          <w:rFonts w:cstheme="minorHAnsi"/>
+        </w:rPr>
+        <w:tab/>
+        <w:t>Les pages du site sont optimisées pour un chargement rapide grâce à la compression des images et à l’utilisation d’un cache pour les assets statiques.</w:t>
+      </w:r>
+    </w:p>
+    <w:p>
+      <w:pPr>
+        <w:jc w:val="both"/>
+        <w:rPr>
+          <w:rFonts w:cstheme="minorHAnsi"/>
           <w:color w:val="002060"/>
           <w:sz w:val="32"/>
           <w:szCs w:val="32"/>
           <w:u w:val="single"/>
         </w:rPr>
-        <w:t>Fonctionnalités de recherche SEO</w:t>
-      </w:r>
-    </w:p>
-    <w:p>
-      <w:pPr>
-        <w:jc w:val="both"/>
-        <w:rPr>
-          <w:rFonts w:cstheme="minorHAnsi"/>
-        </w:rPr>
-      </w:pPr>
-    </w:p>
-    <w:p>
-      <w:pPr>
-        <w:jc w:val="both"/>
-        <w:rPr>
-          <w:rFonts w:cstheme="minorHAnsi"/>
-        </w:rPr>
-      </w:pPr>
-      <w:r>
-        <w:rPr>
-          <w:rFonts w:cstheme="minorHAnsi"/>
-        </w:rPr>
-        <w:t>J’ai</w:t>
-      </w:r>
-      <w:r>
-        <w:rPr>
-          <w:rFonts w:cstheme="minorHAnsi"/>
-        </w:rPr>
-        <w:t xml:space="preserve"> optimisé le site pour le référencement naturel (SEO) en prenant soin d’ajouter des balises </w:t>
-      </w:r>
-      <w:proofErr w:type="spellStart"/>
-      <w:r>
-        <w:rPr>
-          <w:rFonts w:cstheme="minorHAnsi"/>
-        </w:rPr>
-        <w:t>meta</w:t>
-      </w:r>
-      <w:proofErr w:type="spellEnd"/>
-      <w:r>
-        <w:rPr>
-          <w:rFonts w:cstheme="minorHAnsi"/>
-        </w:rPr>
-        <w:t xml:space="preserve"> appropriées, en structurant les titres (&lt;h1&gt;, &lt;h2&gt;, etc.), et en rendant le contenu accessible via des URL propres.</w:t>
-      </w:r>
-    </w:p>
-    <w:p>
-      <w:pPr>
-        <w:jc w:val="both"/>
-        <w:rPr>
-          <w:rFonts w:cstheme="minorHAnsi"/>
-        </w:rPr>
-      </w:pPr>
-      <w:r>
-        <w:rPr>
-          <w:rFonts w:cstheme="minorHAnsi"/>
-        </w:rPr>
-        <w:tab/>
-        <w:t>•</w:t>
-      </w:r>
-      <w:r>
-        <w:rPr>
-          <w:rFonts w:cstheme="minorHAnsi"/>
-        </w:rPr>
-        <w:tab/>
-        <w:t>Les pages du site sont optimisées pour un chargement rapide grâce à la compression des images et à l’utilisation d’un cache pour les assets statiques.</w:t>
-      </w:r>
-    </w:p>
-    <w:p>
-      <w:pPr>
-        <w:jc w:val="both"/>
-        <w:rPr>
-          <w:rFonts w:cstheme="minorHAnsi"/>
+      </w:pPr>
+    </w:p>
+    <w:p>
+      <w:pPr>
+        <w:jc w:val="both"/>
+        <w:rPr>
+          <w:rFonts w:cstheme="minorHAnsi"/>
+          <w:b/>
+          <w:bCs/>
           <w:color w:val="002060"/>
           <w:sz w:val="32"/>
           <w:szCs w:val="32"/>
           <w:u w:val="single"/>
         </w:rPr>
       </w:pPr>
-    </w:p>
-    <w:p>
-      <w:pPr>
-        <w:jc w:val="both"/>
+      <w:r>
         <w:rPr>
           <w:rFonts w:cstheme="minorHAnsi"/>
           <w:b/>
@@ -4222,7 +3599,8 @@
           <w:szCs w:val="32"/>
           <w:u w:val="single"/>
         </w:rPr>
-      </w:pPr>
+        <w:t>10</w:t>
+      </w:r>
       <w:r>
         <w:rPr>
           <w:rFonts w:cstheme="minorHAnsi"/>
@@ -4233,34 +3611,8 @@
           <w:szCs w:val="32"/>
           <w:u w:val="single"/>
         </w:rPr>
-        <w:t>10</w:t>
-      </w:r>
-      <w:r>
-        <w:rPr>
-          <w:rFonts w:cstheme="minorHAnsi"/>
-          <w:b/>
-          <w:bCs/>
-          <w:color w:val="002060"/>
-          <w:sz w:val="32"/>
-          <w:szCs w:val="32"/>
-          <w:u w:val="single"/>
-        </w:rPr>
-        <w:t xml:space="preserve">. Chaîne YouTube </w:t>
-      </w:r>
-      <w:proofErr w:type="spellStart"/>
-      <w:r>
-        <w:rPr>
-          <w:rFonts w:cstheme="minorHAnsi"/>
-          <w:b/>
-          <w:bCs/>
-          <w:color w:val="002060"/>
-          <w:sz w:val="32"/>
-          <w:szCs w:val="32"/>
-          <w:u w:val="single"/>
-        </w:rPr>
-        <w:t>Kocinaspeed</w:t>
-      </w:r>
-      <w:proofErr w:type="spellEnd"/>
+        <w:t>. Chaîne YouTube Kocinaspeed</w:t>
+      </w:r>
     </w:p>
     <w:p>
       <w:pPr>
@@ -4365,7 +3717,6 @@
         </w:rPr>
         <w:t xml:space="preserve">La chaîne YouTube </w:t>
       </w:r>
-      <w:proofErr w:type="spellStart"/>
       <w:r>
         <w:rPr>
           <w:rFonts w:cstheme="minorHAnsi"/>
@@ -4374,7 +3725,6 @@
         </w:rPr>
         <w:t>Kocinaspeed</w:t>
       </w:r>
-      <w:proofErr w:type="spellEnd"/>
       <w:r>
         <w:rPr>
           <w:rFonts w:cstheme="minorHAnsi"/>
@@ -4559,35 +3909,7 @@
         <w:rPr>
           <w:rFonts w:cstheme="minorHAnsi"/>
         </w:rPr>
-        <w:t xml:space="preserve"> de </w:t>
-      </w:r>
-      <w:proofErr w:type="spellStart"/>
-      <w:r>
-        <w:rPr>
-          <w:rFonts w:cstheme="minorHAnsi"/>
-        </w:rPr>
-        <w:t>Kocinaspeed</w:t>
-      </w:r>
-      <w:proofErr w:type="spellEnd"/>
-      <w:r>
-        <w:rPr>
-          <w:rFonts w:cstheme="minorHAnsi"/>
-        </w:rPr>
-        <w:t xml:space="preserve"> a été intégrée dans la barre de navigation et dans le menu </w:t>
-      </w:r>
-      <w:proofErr w:type="spellStart"/>
-      <w:r>
-        <w:rPr>
-          <w:rFonts w:cstheme="minorHAnsi"/>
-        </w:rPr>
-        <w:t>offcanvas</w:t>
-      </w:r>
-      <w:proofErr w:type="spellEnd"/>
-      <w:r>
-        <w:rPr>
-          <w:rFonts w:cstheme="minorHAnsi"/>
-        </w:rPr>
-        <w:t>. En cliquant sur le lien, la vidéo s’affiche dans une fenêtre modale, offrant aux utilisateurs une introduction au concept du site sans quitter la page.</w:t>
+        <w:t xml:space="preserve"> de Kocinaspeed a été intégrée dans la barre de navigation et dans le menu offcanvas. En cliquant sur le lien, la vidéo s’affiche dans une fenêtre modale, offrant aux utilisateurs une introduction au concept du site sans quitter la page.</w:t>
       </w:r>
     </w:p>
     <w:p>
@@ -4630,7 +3952,7 @@
           <w:u w:val="single"/>
         </w:rPr>
         <w:lastRenderedPageBreak/>
-        <w:t>1</w:t>
+        <w:t>12</w:t>
       </w:r>
       <w:r>
         <w:rPr>
@@ -4642,7 +3964,7 @@
           <w:szCs w:val="32"/>
           <w:u w:val="single"/>
         </w:rPr>
-        <w:t>2</w:t>
+        <w:t xml:space="preserve">. </w:t>
       </w:r>
       <w:r>
         <w:rPr>
@@ -4654,21 +3976,202 @@
           <w:szCs w:val="32"/>
           <w:u w:val="single"/>
         </w:rPr>
-        <w:t xml:space="preserve">. </w:t>
-      </w:r>
-      <w:r>
-        <w:rPr>
-          <w:rFonts w:cstheme="minorHAnsi"/>
-          <w:b/>
-          <w:bCs/>
+        <w:t>Installation du Chatbot</w:t>
+      </w:r>
+    </w:p>
+    <w:p>
+      <w:pPr>
+        <w:jc w:val="both"/>
+        <w:rPr>
+          <w:rFonts w:cstheme="minorHAnsi"/>
+        </w:rPr>
+      </w:pPr>
+    </w:p>
+    <w:p>
+      <w:pPr>
+        <w:jc w:val="both"/>
+        <w:rPr>
+          <w:rFonts w:cstheme="minorHAnsi"/>
+        </w:rPr>
+      </w:pPr>
+      <w:r>
+        <w:rPr>
+          <w:rFonts w:cstheme="minorHAnsi"/>
+        </w:rPr>
+        <w:t>Pour enrichir l’expérience utilisateur sur le site Kocinaspeed, j’ai installé et programmé un chatbot en utilisant la plateforme Chatbase. Cette solution me permet de fournir une assistance interactive aux visiteurs, en répondant à leurs questions sur les recettes, les ingrédients, et les fonctionnalités du site.</w:t>
+      </w:r>
+    </w:p>
+    <w:p>
+      <w:pPr>
+        <w:jc w:val="both"/>
+        <w:rPr>
+          <w:rFonts w:cstheme="minorHAnsi"/>
+        </w:rPr>
+      </w:pPr>
+    </w:p>
+    <w:p>
+      <w:pPr>
+        <w:jc w:val="both"/>
+        <w:rPr>
+          <w:rFonts w:cstheme="minorHAnsi"/>
+        </w:rPr>
+      </w:pPr>
+      <w:r>
+        <w:rPr>
+          <w:rFonts w:cstheme="minorHAnsi"/>
+        </w:rPr>
+        <w:tab/>
+      </w:r>
+      <w:r>
+        <w:rPr>
+          <w:rFonts w:cstheme="minorHAnsi"/>
+          <w:b/>
+          <w:bCs/>
+        </w:rPr>
+        <w:t>Création du Chatbot sur Chatbase</w:t>
+      </w:r>
+      <w:r>
+        <w:rPr>
+          <w:rFonts w:cstheme="minorHAnsi"/>
+        </w:rPr>
+        <w:t xml:space="preserve"> : J’ai d’abord configuré un chatbot sur Chatbase en définissant les différentes intentions de l’utilisateur, comme la recherche de recettes ou des questions sur les fonctionnalités du site. J’ai personnalisé les réponses pour qu’elles soient adaptées aux besoins des utilisateurs, tout en restant en accord avec l’identité de Kocinaspeed.</w:t>
+      </w:r>
+    </w:p>
+    <w:p>
+      <w:pPr>
+        <w:jc w:val="both"/>
+        <w:rPr>
+          <w:rFonts w:cstheme="minorHAnsi"/>
+        </w:rPr>
+      </w:pPr>
+      <w:r>
+        <w:rPr>
+          <w:rFonts w:cstheme="minorHAnsi"/>
+        </w:rPr>
+        <w:tab/>
+      </w:r>
+      <w:r>
+        <w:rPr>
+          <w:rFonts w:cstheme="minorHAnsi"/>
+          <w:b/>
+          <w:bCs/>
+        </w:rPr>
+        <w:t>Intégration sur le Site</w:t>
+      </w:r>
+      <w:r>
+        <w:rPr>
+          <w:rFonts w:cstheme="minorHAnsi"/>
+        </w:rPr>
+        <w:t xml:space="preserve"> :</w:t>
+      </w:r>
+    </w:p>
+    <w:p>
+      <w:pPr>
+        <w:jc w:val="both"/>
+        <w:rPr>
+          <w:rFonts w:cstheme="minorHAnsi"/>
+        </w:rPr>
+      </w:pPr>
+      <w:r>
+        <w:rPr>
+          <w:rFonts w:cstheme="minorHAnsi"/>
+        </w:rPr>
+        <w:tab/>
+        <w:t>Intégration de l’iframe : J’ai ajouté un iframe fourni par Chatbase pour afficher le chatbot sur une page dédiée du site, permettant aux utilisateurs d’accéder facilement à un assistant virtuel pour les aider dans leur navigation.</w:t>
+      </w:r>
+    </w:p>
+    <w:p>
+      <w:pPr>
+        <w:ind w:firstLine="708"/>
+        <w:jc w:val="both"/>
+        <w:rPr>
+          <w:rFonts w:cstheme="minorHAnsi"/>
+        </w:rPr>
+      </w:pPr>
+      <w:r>
+        <w:rPr>
+          <w:rFonts w:cstheme="minorHAnsi"/>
+          <w:b/>
+          <w:bCs/>
+        </w:rPr>
+        <w:t>Bulle de Chat</w:t>
+      </w:r>
+      <w:r>
+        <w:rPr>
+          <w:rFonts w:cstheme="minorHAnsi"/>
+        </w:rPr>
+        <w:t xml:space="preserve"> : J’ai également intégré un script JavaScript pour afficher une bulle de chat sur toutes les pages du site. Cette bulle permet aux utilisateurs de lancer une conversation avec le chatbot depuis n’importe quelle page, améliorant ainsi l’accessibilité de l’assistance.</w:t>
+      </w:r>
+    </w:p>
+    <w:p>
+      <w:pPr>
+        <w:jc w:val="both"/>
+        <w:rPr>
+          <w:rFonts w:cstheme="minorHAnsi"/>
+        </w:rPr>
+      </w:pPr>
+      <w:r>
+        <w:rPr>
+          <w:rFonts w:cstheme="minorHAnsi"/>
+        </w:rPr>
+        <w:tab/>
+      </w:r>
+      <w:r>
+        <w:rPr>
+          <w:rFonts w:cstheme="minorHAnsi"/>
+          <w:b/>
+          <w:bCs/>
+        </w:rPr>
+        <w:t>Personnalisation et Test</w:t>
+      </w:r>
+      <w:r>
+        <w:rPr>
+          <w:rFonts w:cstheme="minorHAnsi"/>
+        </w:rPr>
+        <w:t xml:space="preserve"> : Après l’intégration, j’ai effectué plusieurs tests pour m’assurer que le chatbot réponde correctement aux requêtes des utilisateurs et que la bulle de chat s’affiche de manière fluide sur le site. Les ajustements nécessaires ont été apportés pour optimiser la rapidité des réponses et la pertinence des interactions.</w:t>
+      </w:r>
+    </w:p>
+    <w:p>
+      <w:pPr>
+        <w:jc w:val="both"/>
+        <w:rPr>
+          <w:rFonts w:cstheme="minorHAnsi"/>
+        </w:rPr>
+      </w:pPr>
+    </w:p>
+    <w:p>
+      <w:pPr>
+        <w:jc w:val="both"/>
+        <w:rPr>
+          <w:rFonts w:cstheme="minorHAnsi"/>
+        </w:rPr>
+      </w:pPr>
+      <w:r>
+        <w:rPr>
+          <w:rFonts w:cstheme="minorHAnsi"/>
+        </w:rPr>
+        <w:t>Grâce à cette intégration, le site Kocinaspeed propose désormais une assistance automatisée et réactive, facilitant la recherche de recettes et l’accès aux informations pour les visiteurs.</w:t>
+      </w:r>
+    </w:p>
+    <w:p>
+      <w:pPr>
+        <w:jc w:val="both"/>
+        <w:rPr>
+          <w:rFonts w:cstheme="minorHAnsi"/>
+        </w:rPr>
+      </w:pPr>
+    </w:p>
+    <w:p>
+      <w:pPr>
+        <w:jc w:val="both"/>
+        <w:rPr>
+          <w:rFonts w:cstheme="minorHAnsi"/>
           <w:color w:val="002060"/>
           <w:sz w:val="32"/>
           <w:szCs w:val="32"/>
           <w:u w:val="single"/>
         </w:rPr>
-        <w:t xml:space="preserve">Installation du </w:t>
-      </w:r>
-      <w:proofErr w:type="spellStart"/>
+      </w:pPr>
       <w:r>
         <w:rPr>
           <w:rFonts w:cstheme="minorHAnsi"/>
@@ -4679,424 +4182,20 @@
           <w:szCs w:val="32"/>
           <w:u w:val="single"/>
         </w:rPr>
-        <w:t>Chatbot</w:t>
-      </w:r>
-      <w:proofErr w:type="spellEnd"/>
-    </w:p>
-    <w:p>
-      <w:pPr>
-        <w:jc w:val="both"/>
-        <w:rPr>
-          <w:rFonts w:cstheme="minorHAnsi"/>
-        </w:rPr>
-      </w:pPr>
-    </w:p>
-    <w:p>
-      <w:pPr>
-        <w:jc w:val="both"/>
-        <w:rPr>
-          <w:rFonts w:cstheme="minorHAnsi"/>
-        </w:rPr>
-      </w:pPr>
-      <w:r>
-        <w:rPr>
-          <w:rFonts w:cstheme="minorHAnsi"/>
-        </w:rPr>
-        <w:t xml:space="preserve">Pour enrichir l’expérience utilisateur sur le site </w:t>
-      </w:r>
-      <w:proofErr w:type="spellStart"/>
-      <w:r>
-        <w:rPr>
-          <w:rFonts w:cstheme="minorHAnsi"/>
-        </w:rPr>
-        <w:t>Kocinaspeed</w:t>
-      </w:r>
-      <w:proofErr w:type="spellEnd"/>
-      <w:r>
-        <w:rPr>
-          <w:rFonts w:cstheme="minorHAnsi"/>
-        </w:rPr>
-        <w:t xml:space="preserve">, j’ai installé et programmé un </w:t>
-      </w:r>
-      <w:proofErr w:type="spellStart"/>
-      <w:r>
-        <w:rPr>
-          <w:rFonts w:cstheme="minorHAnsi"/>
-        </w:rPr>
-        <w:t>chatbot</w:t>
-      </w:r>
-      <w:proofErr w:type="spellEnd"/>
-      <w:r>
-        <w:rPr>
-          <w:rFonts w:cstheme="minorHAnsi"/>
-        </w:rPr>
-        <w:t xml:space="preserve"> en utilisant la plateforme </w:t>
-      </w:r>
-      <w:proofErr w:type="spellStart"/>
-      <w:r>
-        <w:rPr>
-          <w:rFonts w:cstheme="minorHAnsi"/>
-        </w:rPr>
-        <w:t>Chatbase</w:t>
-      </w:r>
-      <w:proofErr w:type="spellEnd"/>
-      <w:r>
-        <w:rPr>
-          <w:rFonts w:cstheme="minorHAnsi"/>
-        </w:rPr>
-        <w:t>. Cette solution me permet de fournir une assistance interactive aux visiteurs, en répondant à leurs questions sur les recettes, les ingrédients, et les fonctionnalités du site.</w:t>
-      </w:r>
-    </w:p>
-    <w:p>
-      <w:pPr>
-        <w:jc w:val="both"/>
-        <w:rPr>
-          <w:rFonts w:cstheme="minorHAnsi"/>
-        </w:rPr>
-      </w:pPr>
-    </w:p>
-    <w:p>
-      <w:pPr>
-        <w:jc w:val="both"/>
-        <w:rPr>
-          <w:rFonts w:cstheme="minorHAnsi"/>
-        </w:rPr>
-      </w:pPr>
-      <w:r>
-        <w:rPr>
-          <w:rFonts w:cstheme="minorHAnsi"/>
-        </w:rPr>
-        <w:tab/>
-      </w:r>
-      <w:r>
-        <w:rPr>
-          <w:rFonts w:cstheme="minorHAnsi"/>
-          <w:b/>
-          <w:bCs/>
-        </w:rPr>
-        <w:t xml:space="preserve">Création du </w:t>
-      </w:r>
-      <w:proofErr w:type="spellStart"/>
-      <w:r>
-        <w:rPr>
-          <w:rFonts w:cstheme="minorHAnsi"/>
-          <w:b/>
-          <w:bCs/>
-        </w:rPr>
-        <w:t>Chatbot</w:t>
-      </w:r>
-      <w:proofErr w:type="spellEnd"/>
-      <w:r>
-        <w:rPr>
-          <w:rFonts w:cstheme="minorHAnsi"/>
-          <w:b/>
-          <w:bCs/>
-        </w:rPr>
-        <w:t xml:space="preserve"> sur </w:t>
-      </w:r>
-      <w:proofErr w:type="spellStart"/>
-      <w:r>
-        <w:rPr>
-          <w:rFonts w:cstheme="minorHAnsi"/>
-          <w:b/>
-          <w:bCs/>
-        </w:rPr>
-        <w:t>Chatbase</w:t>
-      </w:r>
-      <w:proofErr w:type="spellEnd"/>
-      <w:r>
-        <w:rPr>
-          <w:rFonts w:cstheme="minorHAnsi"/>
-        </w:rPr>
-        <w:t xml:space="preserve"> : J’ai d’abord configuré un </w:t>
-      </w:r>
-      <w:proofErr w:type="spellStart"/>
-      <w:r>
-        <w:rPr>
-          <w:rFonts w:cstheme="minorHAnsi"/>
-        </w:rPr>
-        <w:t>chatbot</w:t>
-      </w:r>
-      <w:proofErr w:type="spellEnd"/>
-      <w:r>
-        <w:rPr>
-          <w:rFonts w:cstheme="minorHAnsi"/>
-        </w:rPr>
-        <w:t xml:space="preserve"> sur </w:t>
-      </w:r>
-      <w:proofErr w:type="spellStart"/>
-      <w:r>
-        <w:rPr>
-          <w:rFonts w:cstheme="minorHAnsi"/>
-        </w:rPr>
-        <w:t>Chatbase</w:t>
-      </w:r>
-      <w:proofErr w:type="spellEnd"/>
-      <w:r>
-        <w:rPr>
-          <w:rFonts w:cstheme="minorHAnsi"/>
-        </w:rPr>
-        <w:t xml:space="preserve"> en définissant les différentes intentions de l’utilisateur, comme la recherche de recettes ou des questions sur les fonctionnalités du site. J’ai personnalisé les réponses pour qu’elles soient adaptées aux besoins des utilisateurs, tout en restant en accord avec l’identité de </w:t>
-      </w:r>
-      <w:proofErr w:type="spellStart"/>
-      <w:r>
-        <w:rPr>
-          <w:rFonts w:cstheme="minorHAnsi"/>
-        </w:rPr>
-        <w:t>Kocinaspeed</w:t>
-      </w:r>
-      <w:proofErr w:type="spellEnd"/>
-      <w:r>
-        <w:rPr>
-          <w:rFonts w:cstheme="minorHAnsi"/>
-        </w:rPr>
-        <w:t>.</w:t>
-      </w:r>
-    </w:p>
-    <w:p>
-      <w:pPr>
-        <w:jc w:val="both"/>
-        <w:rPr>
-          <w:rFonts w:cstheme="minorHAnsi"/>
-        </w:rPr>
-      </w:pPr>
-      <w:r>
-        <w:rPr>
-          <w:rFonts w:cstheme="minorHAnsi"/>
-        </w:rPr>
-        <w:tab/>
-      </w:r>
-      <w:r>
-        <w:rPr>
-          <w:rFonts w:cstheme="minorHAnsi"/>
-          <w:b/>
-          <w:bCs/>
-        </w:rPr>
-        <w:t>Intégration sur le Site</w:t>
-      </w:r>
-      <w:r>
-        <w:rPr>
-          <w:rFonts w:cstheme="minorHAnsi"/>
-        </w:rPr>
-        <w:t xml:space="preserve"> :</w:t>
-      </w:r>
-    </w:p>
-    <w:p>
-      <w:pPr>
-        <w:jc w:val="both"/>
-        <w:rPr>
-          <w:rFonts w:cstheme="minorHAnsi"/>
-        </w:rPr>
-      </w:pPr>
-      <w:r>
-        <w:rPr>
-          <w:rFonts w:cstheme="minorHAnsi"/>
-        </w:rPr>
-        <w:tab/>
-      </w:r>
-      <w:r>
-        <w:rPr>
-          <w:rFonts w:cstheme="minorHAnsi"/>
-        </w:rPr>
-        <w:t>I</w:t>
-      </w:r>
-      <w:r>
-        <w:rPr>
-          <w:rFonts w:cstheme="minorHAnsi"/>
-        </w:rPr>
-        <w:t>ntégration de l’</w:t>
-      </w:r>
-      <w:proofErr w:type="spellStart"/>
-      <w:r>
-        <w:rPr>
-          <w:rFonts w:cstheme="minorHAnsi"/>
-        </w:rPr>
-        <w:t>iframe</w:t>
-      </w:r>
-      <w:proofErr w:type="spellEnd"/>
-      <w:r>
-        <w:rPr>
-          <w:rFonts w:cstheme="minorHAnsi"/>
-        </w:rPr>
-        <w:t xml:space="preserve"> : J’ai ajouté un </w:t>
-      </w:r>
-      <w:proofErr w:type="spellStart"/>
-      <w:r>
-        <w:rPr>
-          <w:rFonts w:cstheme="minorHAnsi"/>
-        </w:rPr>
-        <w:t>iframe</w:t>
-      </w:r>
-      <w:proofErr w:type="spellEnd"/>
-      <w:r>
-        <w:rPr>
-          <w:rFonts w:cstheme="minorHAnsi"/>
-        </w:rPr>
-        <w:t xml:space="preserve"> fourni par </w:t>
-      </w:r>
-      <w:proofErr w:type="spellStart"/>
-      <w:r>
-        <w:rPr>
-          <w:rFonts w:cstheme="minorHAnsi"/>
-        </w:rPr>
-        <w:t>Chatbase</w:t>
-      </w:r>
-      <w:proofErr w:type="spellEnd"/>
-      <w:r>
-        <w:rPr>
-          <w:rFonts w:cstheme="minorHAnsi"/>
-        </w:rPr>
-        <w:t xml:space="preserve"> pour afficher le </w:t>
-      </w:r>
-      <w:proofErr w:type="spellStart"/>
-      <w:r>
-        <w:rPr>
-          <w:rFonts w:cstheme="minorHAnsi"/>
-        </w:rPr>
-        <w:t>chatbot</w:t>
-      </w:r>
-      <w:proofErr w:type="spellEnd"/>
-      <w:r>
-        <w:rPr>
-          <w:rFonts w:cstheme="minorHAnsi"/>
-        </w:rPr>
-        <w:t xml:space="preserve"> sur une page dédiée du site, permettant aux utilisateurs d’accéder facilement à un assistant virtuel pour les aider dans leur navigation.</w:t>
-      </w:r>
-    </w:p>
-    <w:p>
-      <w:pPr>
-        <w:ind w:firstLine="708"/>
-        <w:jc w:val="both"/>
-        <w:rPr>
-          <w:rFonts w:cstheme="minorHAnsi"/>
-        </w:rPr>
-      </w:pPr>
-      <w:r>
-        <w:rPr>
-          <w:rFonts w:cstheme="minorHAnsi"/>
-          <w:b/>
-          <w:bCs/>
-        </w:rPr>
-        <w:t>Bulle de Chat</w:t>
-      </w:r>
-      <w:r>
-        <w:rPr>
-          <w:rFonts w:cstheme="minorHAnsi"/>
-        </w:rPr>
-        <w:t xml:space="preserve"> : J’ai également intégré un script JavaScript pour afficher une bulle de chat sur toutes les pages du site. Cette bulle permet aux utilisateurs de lancer une conversation avec le </w:t>
-      </w:r>
-      <w:proofErr w:type="spellStart"/>
-      <w:r>
-        <w:rPr>
-          <w:rFonts w:cstheme="minorHAnsi"/>
-        </w:rPr>
-        <w:t>chatbot</w:t>
-      </w:r>
-      <w:proofErr w:type="spellEnd"/>
-      <w:r>
-        <w:rPr>
-          <w:rFonts w:cstheme="minorHAnsi"/>
-        </w:rPr>
-        <w:t xml:space="preserve"> depuis n’importe quelle page, améliorant ainsi l’accessibilité de l’assistance.</w:t>
-      </w:r>
-    </w:p>
-    <w:p>
-      <w:pPr>
-        <w:jc w:val="both"/>
-        <w:rPr>
-          <w:rFonts w:cstheme="minorHAnsi"/>
-        </w:rPr>
-      </w:pPr>
-      <w:r>
-        <w:rPr>
-          <w:rFonts w:cstheme="minorHAnsi"/>
-        </w:rPr>
-        <w:tab/>
-      </w:r>
-      <w:r>
-        <w:rPr>
-          <w:rFonts w:cstheme="minorHAnsi"/>
-          <w:b/>
-          <w:bCs/>
-        </w:rPr>
-        <w:t>Personnalisation et Test</w:t>
-      </w:r>
-      <w:r>
-        <w:rPr>
-          <w:rFonts w:cstheme="minorHAnsi"/>
-        </w:rPr>
-        <w:t xml:space="preserve"> : Après l’intégration, j’ai effectué plusieurs tests pour m’assurer que le </w:t>
-      </w:r>
-      <w:proofErr w:type="spellStart"/>
-      <w:r>
-        <w:rPr>
-          <w:rFonts w:cstheme="minorHAnsi"/>
-        </w:rPr>
-        <w:t>chatbot</w:t>
-      </w:r>
-      <w:proofErr w:type="spellEnd"/>
-      <w:r>
-        <w:rPr>
-          <w:rFonts w:cstheme="minorHAnsi"/>
-        </w:rPr>
-        <w:t xml:space="preserve"> réponde correctement aux requêtes des utilisateurs et que la bulle de chat s’affiche de manière fluide sur le site. Les ajustements nécessaires ont été apportés pour optimiser la rapidité des réponses et la pertinence des interactions.</w:t>
-      </w:r>
-    </w:p>
-    <w:p>
-      <w:pPr>
-        <w:jc w:val="both"/>
-        <w:rPr>
-          <w:rFonts w:cstheme="minorHAnsi"/>
-        </w:rPr>
-      </w:pPr>
-    </w:p>
-    <w:p>
-      <w:pPr>
-        <w:jc w:val="both"/>
-        <w:rPr>
-          <w:rFonts w:cstheme="minorHAnsi"/>
-        </w:rPr>
-      </w:pPr>
-      <w:r>
-        <w:rPr>
-          <w:rFonts w:cstheme="minorHAnsi"/>
-        </w:rPr>
-        <w:t xml:space="preserve">Grâce à cette intégration, le site </w:t>
-      </w:r>
-      <w:proofErr w:type="spellStart"/>
-      <w:r>
-        <w:rPr>
-          <w:rFonts w:cstheme="minorHAnsi"/>
-        </w:rPr>
-        <w:t>Kocinaspeed</w:t>
-      </w:r>
-      <w:proofErr w:type="spellEnd"/>
-      <w:r>
-        <w:rPr>
-          <w:rFonts w:cstheme="minorHAnsi"/>
-        </w:rPr>
-        <w:t xml:space="preserve"> propose désormais une assistance automatisée et réactive, facilitant la recherche de recettes et l’accès aux informations pour les visiteurs.</w:t>
-      </w:r>
-    </w:p>
-    <w:p>
-      <w:pPr>
-        <w:jc w:val="both"/>
-        <w:rPr>
-          <w:rFonts w:cstheme="minorHAnsi"/>
-        </w:rPr>
-      </w:pPr>
-    </w:p>
-    <w:p>
-      <w:pPr>
-        <w:jc w:val="both"/>
-        <w:rPr>
-          <w:rFonts w:cstheme="minorHAnsi"/>
+        <w:t>1</w:t>
+      </w:r>
+      <w:r>
+        <w:rPr>
+          <w:rFonts w:cstheme="minorHAnsi"/>
+          <w:b/>
+          <w:bCs/>
           <w:color w:val="002060"/>
           <w:sz w:val="32"/>
           <w:szCs w:val="32"/>
           <w:u w:val="single"/>
         </w:rPr>
-      </w:pPr>
+        <w:t>3</w:t>
+      </w:r>
       <w:r>
         <w:rPr>
           <w:rFonts w:cstheme="minorHAnsi"/>
@@ -5107,18 +4206,6 @@
           <w:szCs w:val="32"/>
           <w:u w:val="single"/>
         </w:rPr>
-        <w:t>12</w:t>
-      </w:r>
-      <w:r>
-        <w:rPr>
-          <w:rFonts w:cstheme="minorHAnsi"/>
-          <w:b/>
-          <w:bCs/>
-          <w:color w:val="002060"/>
-          <w:sz w:val="32"/>
-          <w:szCs w:val="32"/>
-          <w:u w:val="single"/>
-        </w:rPr>
         <w:t>. Conclusion</w:t>
       </w:r>
     </w:p>
@@ -5149,29 +4236,7 @@
           <w:sz w:val="28"/>
           <w:szCs w:val="28"/>
         </w:rPr>
-        <w:t xml:space="preserve">Le projet </w:t>
-      </w:r>
-      <w:proofErr w:type="spellStart"/>
-      <w:r>
-        <w:rPr>
-          <w:rFonts w:cstheme="minorHAnsi"/>
-          <w:b/>
-          <w:bCs/>
-          <w:sz w:val="28"/>
-          <w:szCs w:val="28"/>
-        </w:rPr>
-        <w:t>Kocinaspeed</w:t>
-      </w:r>
-      <w:proofErr w:type="spellEnd"/>
-      <w:r>
-        <w:rPr>
-          <w:rFonts w:cstheme="minorHAnsi"/>
-          <w:b/>
-          <w:bCs/>
-          <w:sz w:val="28"/>
-          <w:szCs w:val="28"/>
-        </w:rPr>
-        <w:t xml:space="preserve"> représente une solution complète pour les amateurs de cuisine rapide, en alliant la puissance d’un site web ergonomique et l’interactivité d’une chaîne YouTube. Grâce à une gestion sécurisée des utilisateurs, un back-office efficace et une interface conviviale, le projet est prêt à évoluer avec de nouvelles fonctionnalités et à fédérer une communauté engagée autour de la cuisine rapide et accessible.</w:t>
+        <w:t>Le projet Kocinaspeed représente une solution complète pour les amateurs de cuisine rapide, en alliant la puissance d’un site web ergonomique et l’interactivité d’une chaîne YouTube. Grâce à une gestion sécurisée des utilisateurs, un back-office efficace et une interface conviviale, le projet est prêt à évoluer avec de nouvelles fonctionnalités et à fédérer une communauté engagée autour de la cuisine rapide et accessible.</w:t>
       </w:r>
     </w:p>
     <w:p>
@@ -5816,6 +4881,7 @@
   <w:style w:type="character" w:default="1" w:styleId="Policepardfaut">
     <w:name w:val="Default Paragraph Font"/>
     <w:uiPriority w:val="1"/>
+    <w:semiHidden/>
     <w:unhideWhenUsed/>
   </w:style>
   <w:style w:type="table" w:default="1" w:styleId="TableauNormal">

</xml_diff>